<commit_message>
ethical approval and consent form
</commit_message>
<xml_diff>
--- a/documents/informed-consent-form-sample.docx
+++ b/documents/informed-consent-form-sample.docx
@@ -1,26 +1,22 @@
 
 <file path=word/document.xml><?xml version="1.0" encoding="utf-8"?>
-<w:document xmlns:wpc="http://schemas.microsoft.com/office/word/2010/wordprocessingCanvas" xmlns:cx="http://schemas.microsoft.com/office/drawing/2014/chartex" xmlns:cx1="http://schemas.microsoft.com/office/drawing/2015/9/8/chartex" xmlns:mc="http://schemas.openxmlformats.org/markup-compatibility/2006" xmlns:o="urn:schemas-microsoft-com:office:office" xmlns:r="http://schemas.openxmlformats.org/officeDocument/2006/relationships" xmlns:m="http://schemas.openxmlformats.org/officeDocument/2006/math" xmlns:v="urn:schemas-microsoft-com:vml" xmlns:wp14="http://schemas.microsoft.com/office/word/2010/wordprocessingDrawing" xmlns:wp="http://schemas.openxmlformats.org/drawingml/2006/wordprocessingDrawing" xmlns:w10="urn:schemas-microsoft-com:office:word" xmlns:w="http://schemas.openxmlformats.org/wordprocessingml/2006/main" xmlns:w14="http://schemas.microsoft.com/office/word/2010/wordml" xmlns:w15="http://schemas.microsoft.com/office/word/2012/wordml" xmlns:w16se="http://schemas.microsoft.com/office/word/2015/wordml/symex" xmlns:wpg="http://schemas.microsoft.com/office/word/2010/wordprocessingGroup" xmlns:wpi="http://schemas.microsoft.com/office/word/2010/wordprocessingInk" xmlns:wne="http://schemas.microsoft.com/office/word/2006/wordml" xmlns:wps="http://schemas.microsoft.com/office/word/2010/wordprocessingShape" mc:Ignorable="w14 w15 w16se wp14">
+<w:document xmlns:o="urn:schemas-microsoft-com:office:office" xmlns:r="http://schemas.openxmlformats.org/officeDocument/2006/relationships" xmlns:v="urn:schemas-microsoft-com:vml" xmlns:w="http://schemas.openxmlformats.org/wordprocessingml/2006/main" xmlns:w10="urn:schemas-microsoft-com:office:word" xmlns:wp="http://schemas.openxmlformats.org/drawingml/2006/wordprocessingDrawing" xmlns:wps="http://schemas.microsoft.com/office/word/2010/wordprocessingShape" xmlns:wpg="http://schemas.microsoft.com/office/word/2010/wordprocessingGroup" xmlns:mc="http://schemas.openxmlformats.org/markup-compatibility/2006" xmlns:wp14="http://schemas.microsoft.com/office/word/2010/wordprocessingDrawing" xmlns:w14="http://schemas.microsoft.com/office/word/2010/wordml" xmlns:w15="http://schemas.microsoft.com/office/word/2012/wordml" mc:Ignorable="w14 wp14 w15">
   <w:body>
     <w:p>
       <w:pPr>
         <w:pStyle w:val="Heading1"/>
+        <w:spacing w:before="240" w:after="284"/>
         <w:rPr>
           <w:rFonts w:ascii="Arial" w:hAnsi="Arial" w:cs="Arial"/>
           <w:color w:val="auto"/>
         </w:rPr>
       </w:pPr>
       <w:r>
-        <w:rPr>
-          <w:rFonts w:ascii="Arial" w:hAnsi="Arial" w:cs="Arial"/>
-          <w:noProof/>
-          <w:lang w:eastAsia="en-GB"/>
-        </w:rPr>
         <w:drawing>
-          <wp:anchor distT="0" distB="0" distL="114300" distR="114300" simplePos="0" relativeHeight="251658240" behindDoc="0" locked="0" layoutInCell="1" allowOverlap="1" wp14:anchorId="0BB2AA0E" wp14:editId="6857C104">
+          <wp:anchor behindDoc="0" distT="0" distB="0" distL="114300" distR="114300" simplePos="0" locked="0" layoutInCell="0" allowOverlap="1" relativeHeight="2">
             <wp:simplePos x="0" y="0"/>
             <wp:positionH relativeFrom="column">
-              <wp:posOffset>4993482</wp:posOffset>
+              <wp:posOffset>4993640</wp:posOffset>
             </wp:positionH>
             <wp:positionV relativeFrom="page">
               <wp:posOffset>314325</wp:posOffset>
@@ -28,7 +24,7 @@
             <wp:extent cx="1303020" cy="727075"/>
             <wp:effectExtent l="0" t="0" r="0" b="0"/>
             <wp:wrapSquare wrapText="bothSides"/>
-            <wp:docPr id="2" name="Picture 2"/>
+            <wp:docPr id="1" name="Picture 2" descr=""/>
             <wp:cNvGraphicFramePr>
               <a:graphicFrameLocks xmlns:a="http://schemas.openxmlformats.org/drawingml/2006/main" noChangeAspect="1"/>
             </wp:cNvGraphicFramePr>
@@ -36,19 +32,17 @@
               <a:graphicData uri="http://schemas.openxmlformats.org/drawingml/2006/picture">
                 <pic:pic xmlns:pic="http://schemas.openxmlformats.org/drawingml/2006/picture">
                   <pic:nvPicPr>
-                    <pic:cNvPr id="1" name=""/>
-                    <pic:cNvPicPr/>
+                    <pic:cNvPr id="1" name="Picture 2" descr=""/>
+                    <pic:cNvPicPr>
+                      <a:picLocks noChangeAspect="1" noChangeArrowheads="1"/>
+                    </pic:cNvPicPr>
                   </pic:nvPicPr>
-                  <pic:blipFill rotWithShape="1">
-                    <a:blip r:embed="rId11" cstate="print">
-                      <a:extLst>
-                        <a:ext uri="{28A0092B-C50C-407E-A947-70E740481C1C}">
-                          <a14:useLocalDpi xmlns:a14="http://schemas.microsoft.com/office/drawing/2010/main" val="0"/>
-                        </a:ext>
-                      </a:extLst>
-                    </a:blip>
-                    <a:srcRect l="77628" t="24478" r="12128" b="65352"/>
-                    <a:stretch/>
+                  <pic:blipFill>
+                    <a:blip r:embed="rId2"/>
+                    <a:srcRect l="77630" t="24478" r="12127" b="65356"/>
+                    <a:stretch>
+                      <a:fillRect/>
+                    </a:stretch>
                   </pic:blipFill>
                   <pic:spPr bwMode="auto">
                     <a:xfrm>
@@ -58,46 +52,26 @@
                     <a:prstGeom prst="rect">
                       <a:avLst/>
                     </a:prstGeom>
-                    <a:ln>
-                      <a:noFill/>
-                    </a:ln>
-                    <a:extLst>
-                      <a:ext uri="{53640926-AAD7-44D8-BBD7-CCE9431645EC}">
-                        <a14:shadowObscured xmlns:a14="http://schemas.microsoft.com/office/drawing/2010/main"/>
-                      </a:ext>
-                    </a:extLst>
                   </pic:spPr>
                 </pic:pic>
               </a:graphicData>
             </a:graphic>
-            <wp14:sizeRelH relativeFrom="page">
-              <wp14:pctWidth>0</wp14:pctWidth>
-            </wp14:sizeRelH>
-            <wp14:sizeRelV relativeFrom="page">
-              <wp14:pctHeight>0</wp14:pctHeight>
-            </wp14:sizeRelV>
           </wp:anchor>
         </w:drawing>
       </w:r>
       <w:r>
         <w:rPr>
-          <w:rFonts w:ascii="Arial" w:hAnsi="Arial" w:cs="Arial"/>
+          <w:rFonts w:cs="Arial" w:ascii="Arial" w:hAnsi="Arial"/>
           <w:color w:val="auto"/>
         </w:rPr>
-        <w:t>C</w:t>
-      </w:r>
-      <w:r>
-        <w:rPr>
-          <w:rFonts w:ascii="Arial" w:hAnsi="Arial" w:cs="Arial"/>
-          <w:color w:val="auto"/>
-        </w:rPr>
-        <w:t>onsent Form</w:t>
+        <w:t>Consent Form</w:t>
       </w:r>
     </w:p>
     <w:p>
       <w:pPr>
-        <w:rPr>
-          <w:rFonts w:ascii="Arial" w:eastAsia="Times New Roman" w:hAnsi="Arial"/>
+        <w:pStyle w:val="Normal"/>
+        <w:rPr>
+          <w:rFonts w:ascii="Arial" w:hAnsi="Arial" w:eastAsia="Times New Roman"/>
           <w:color w:val="000000"/>
           <w:sz w:val="28"/>
           <w:szCs w:val="28"/>
@@ -106,7 +80,7 @@
       </w:pPr>
       <w:r>
         <w:rPr>
-          <w:rFonts w:ascii="Arial" w:eastAsiaTheme="minorEastAsia" w:hAnsi="Arial"/>
+          <w:rFonts w:eastAsia="" w:ascii="Arial" w:hAnsi="Arial" w:eastAsiaTheme="minorEastAsia"/>
           <w:b/>
           <w:bCs/>
           <w:sz w:val="28"/>
@@ -116,7 +90,7 @@
       </w:r>
       <w:r>
         <w:rPr>
-          <w:rFonts w:ascii="Arial" w:eastAsiaTheme="minorEastAsia" w:hAnsi="Arial"/>
+          <w:rFonts w:eastAsia="" w:ascii="Arial" w:hAnsi="Arial" w:eastAsiaTheme="minorEastAsia"/>
           <w:sz w:val="28"/>
           <w:szCs w:val="28"/>
         </w:rPr>
@@ -124,55 +98,76 @@
       </w:r>
       <w:sdt>
         <w:sdtPr>
-          <w:rPr>
-            <w:rFonts w:ascii="Arial" w:eastAsia="Times New Roman" w:hAnsi="Arial"/>
-            <w:i/>
-            <w:color w:val="000000"/>
-            <w:sz w:val="28"/>
-            <w:szCs w:val="28"/>
-            <w:highlight w:val="yellow"/>
-            <w:lang w:eastAsia="en-GB"/>
-          </w:rPr>
-          <w:id w:val="184261880"/>
           <w:placeholder>
             <w:docPart w:val="14038F1CD60945FA97063CE90E71984E"/>
           </w:placeholder>
-          <w:text w:multiLine="1"/>
+          <w:id w:val="184261880"/>
+          <w:text/>
         </w:sdtPr>
-        <w:sdtEndPr/>
         <w:sdtContent>
           <w:r>
             <w:rPr>
-              <w:rFonts w:ascii="Arial" w:eastAsia="Times New Roman" w:hAnsi="Arial"/>
-              <w:i/>
-              <w:color w:val="000000"/>
+              <w:rFonts w:eastAsia="" w:ascii="Arial" w:hAnsi="Arial" w:eastAsiaTheme="minorEastAsia"/>
               <w:sz w:val="28"/>
               <w:szCs w:val="28"/>
-              <w:highlight w:val="yellow"/>
-              <w:lang w:eastAsia="en-GB"/>
+              <w:shd w:fill="auto" w:val="clear"/>
             </w:rPr>
-            <w:t>&lt;Enter study title here&gt;</w:t>
           </w:r>
         </w:sdtContent>
       </w:sdt>
+      <w:r>
+        <w:rPr>
+          <w:rFonts w:eastAsia="" w:ascii="Arial" w:hAnsi="Arial" w:eastAsiaTheme="minorEastAsia"/>
+          <w:b/>
+          <w:i/>
+          <w:color w:val="000000"/>
+          <w:sz w:val="28"/>
+          <w:szCs w:val="28"/>
+          <w:shd w:fill="auto" w:val="clear"/>
+          <w:lang w:eastAsia="en-GB"/>
+        </w:rPr>
+        <w:t>Synthetic Counsel: Robot Influence on Decision-Making in Simulated Governance</w:t>
+      </w:r>
+      <w:r>
+        <w:rPr>
+          <w:rFonts w:eastAsia="Times New Roman" w:ascii="Arial" w:hAnsi="Arial"/>
+          <w:i/>
+          <w:color w:val="000000"/>
+          <w:sz w:val="28"/>
+          <w:szCs w:val="28"/>
+          <w:shd w:fill="auto" w:val="clear"/>
+          <w:lang w:eastAsia="en-GB"/>
+        </w:rPr>
+      </w:r>
       <w:bookmarkStart w:id="0" w:name="_GoBack"/>
       <w:bookmarkEnd w:id="0"/>
     </w:p>
     <w:p>
       <w:pPr>
-        <w:rPr>
-          <w:rFonts w:ascii="Arial" w:eastAsia="Times New Roman" w:hAnsi="Arial"/>
+        <w:pStyle w:val="Normal"/>
+        <w:rPr>
+          <w:rFonts w:ascii="Arial" w:hAnsi="Arial" w:eastAsia="Times New Roman"/>
           <w:color w:val="000000"/>
           <w:sz w:val="24"/>
           <w:szCs w:val="24"/>
           <w:lang w:eastAsia="en-GB"/>
         </w:rPr>
       </w:pPr>
+      <w:r>
+        <w:rPr>
+          <w:rFonts w:eastAsia="Times New Roman" w:ascii="Arial" w:hAnsi="Arial"/>
+          <w:color w:val="000000"/>
+          <w:sz w:val="24"/>
+          <w:szCs w:val="24"/>
+          <w:lang w:eastAsia="en-GB"/>
+        </w:rPr>
+      </w:r>
     </w:p>
     <w:p>
       <w:pPr>
-        <w:rPr>
-          <w:rFonts w:ascii="Arial" w:eastAsia="Times New Roman" w:hAnsi="Arial"/>
+        <w:pStyle w:val="Normal"/>
+        <w:rPr>
+          <w:rFonts w:ascii="Arial" w:hAnsi="Arial" w:eastAsia="Times New Roman"/>
           <w:color w:val="000000"/>
           <w:szCs w:val="22"/>
           <w:lang w:eastAsia="en-GB"/>
@@ -180,45 +175,46 @@
       </w:pPr>
       <w:r>
         <w:rPr>
-          <w:rFonts w:ascii="Arial" w:eastAsia="Times New Roman" w:hAnsi="Arial"/>
+          <w:rFonts w:eastAsia="Times New Roman" w:ascii="Arial" w:hAnsi="Arial"/>
           <w:color w:val="000000"/>
           <w:szCs w:val="22"/>
           <w:lang w:eastAsia="en-GB"/>
         </w:rPr>
-        <w:t>This consent form will have been given to you with the Participant Information Sheet.  Please ensure that you have read and understood the information contained in the Participant Information Sheet and asked any questions before you sign this form.  If you have any questions please contact a member of the research team, whose details are set out on the Participant Information Sheet</w:t>
+        <w:t>This consent form will have been given to you with the Participant Information Sheet.  Please ensure that you have read and understood the information contained in the Participant Information Sheet and asked any questions before you sign this form.  If you have any questions please contact a member of the research team, whose details are set out on the Participant Information Sheet.</w:t>
       </w:r>
-      <w:r>
-        <w:rPr>
-          <w:rFonts w:ascii="Arial" w:eastAsia="Times New Roman" w:hAnsi="Arial"/>
+    </w:p>
+    <w:p>
+      <w:pPr>
+        <w:pStyle w:val="Normal"/>
+        <w:rPr>
+          <w:rFonts w:ascii="Arial" w:hAnsi="Arial" w:eastAsia="Times New Roman"/>
           <w:color w:val="000000"/>
           <w:szCs w:val="22"/>
           <w:lang w:eastAsia="en-GB"/>
         </w:rPr>
-        <w:t>.</w:t>
+      </w:pPr>
+      <w:r>
+        <w:rPr>
+          <w:rFonts w:eastAsia="Times New Roman" w:ascii="Arial" w:hAnsi="Arial"/>
+          <w:color w:val="000000"/>
+          <w:szCs w:val="22"/>
+          <w:lang w:eastAsia="en-GB"/>
+        </w:rPr>
       </w:r>
     </w:p>
     <w:p>
       <w:pPr>
-        <w:rPr>
-          <w:rFonts w:ascii="Arial" w:eastAsia="Times New Roman" w:hAnsi="Arial"/>
+        <w:pStyle w:val="Normal"/>
+        <w:rPr>
+          <w:rFonts w:ascii="Arial" w:hAnsi="Arial" w:eastAsia="Times New Roman"/>
           <w:color w:val="000000"/>
           <w:szCs w:val="22"/>
           <w:lang w:eastAsia="en-GB"/>
         </w:rPr>
       </w:pPr>
-    </w:p>
-    <w:p>
-      <w:pPr>
-        <w:rPr>
-          <w:rFonts w:ascii="Arial" w:eastAsia="Times New Roman" w:hAnsi="Arial"/>
-          <w:color w:val="000000"/>
-          <w:szCs w:val="22"/>
-          <w:lang w:eastAsia="en-GB"/>
-        </w:rPr>
-      </w:pPr>
       <w:r>
         <w:rPr>
-          <w:rFonts w:ascii="Arial" w:eastAsia="Times New Roman" w:hAnsi="Arial"/>
+          <w:rFonts w:eastAsia="Times New Roman" w:ascii="Arial" w:hAnsi="Arial"/>
           <w:color w:val="000000"/>
           <w:szCs w:val="22"/>
           <w:lang w:eastAsia="en-GB"/>
@@ -228,14 +224,22 @@
     </w:p>
     <w:p>
       <w:pPr>
+        <w:pStyle w:val="Normal"/>
         <w:rPr>
           <w:rFonts w:ascii="Arial" w:hAnsi="Arial"/>
           <w:szCs w:val="22"/>
         </w:rPr>
       </w:pPr>
+      <w:r>
+        <w:rPr>
+          <w:rFonts w:ascii="Arial" w:hAnsi="Arial"/>
+          <w:szCs w:val="22"/>
+        </w:rPr>
+      </w:r>
     </w:p>
     <w:p>
       <w:pPr>
+        <w:pStyle w:val="Normal"/>
         <w:rPr>
           <w:rFonts w:ascii="Arial" w:hAnsi="Arial"/>
           <w:b/>
@@ -248,51 +252,56 @@
           <w:b/>
           <w:szCs w:val="22"/>
         </w:rPr>
-        <w:t xml:space="preserve">Please </w:t>
-      </w:r>
-      <w:r>
-        <w:rPr>
-          <w:rFonts w:ascii="Arial" w:hAnsi="Arial"/>
-          <w:b/>
-          <w:szCs w:val="22"/>
-        </w:rPr>
-        <w:t>read the statements below and sign below to give consent</w:t>
-      </w:r>
-      <w:r>
-        <w:rPr>
-          <w:rFonts w:ascii="Arial" w:hAnsi="Arial"/>
-          <w:b/>
-          <w:szCs w:val="22"/>
-        </w:rPr>
-        <w:t>:</w:t>
+        <w:t>Please read the statements below and sign below to give consent:</w:t>
       </w:r>
     </w:p>
     <w:p>
       <w:pPr>
+        <w:pStyle w:val="Normal"/>
         <w:jc w:val="right"/>
         <w:rPr>
           <w:rFonts w:ascii="Arial" w:hAnsi="Arial"/>
           <w:szCs w:val="22"/>
         </w:rPr>
       </w:pPr>
+      <w:r>
+        <w:rPr>
+          <w:rFonts w:ascii="Arial" w:hAnsi="Arial"/>
+          <w:szCs w:val="22"/>
+        </w:rPr>
+      </w:r>
     </w:p>
     <w:tbl>
       <w:tblPr>
         <w:tblStyle w:val="TableGrid"/>
-        <w:tblW w:w="0" w:type="auto"/>
+        <w:tblW w:w="7933" w:type="dxa"/>
+        <w:jc w:val="left"/>
         <w:tblInd w:w="537" w:type="dxa"/>
-        <w:tblLook w:val="04A0" w:firstRow="1" w:lastRow="0" w:firstColumn="1" w:lastColumn="0" w:noHBand="0" w:noVBand="1"/>
+        <w:tblLayout w:type="fixed"/>
+        <w:tblCellMar>
+          <w:top w:w="0" w:type="dxa"/>
+          <w:left w:w="108" w:type="dxa"/>
+          <w:bottom w:w="0" w:type="dxa"/>
+          <w:right w:w="108" w:type="dxa"/>
+        </w:tblCellMar>
+        <w:tblLook w:val="04a0" w:noHBand="0" w:noVBand="1" w:firstColumn="1" w:lastRow="0" w:lastColumn="0" w:firstRow="1"/>
       </w:tblPr>
       <w:tblGrid>
         <w:gridCol w:w="7933"/>
       </w:tblGrid>
       <w:tr>
+        <w:trPr/>
         <w:tc>
           <w:tcPr>
             <w:tcW w:w="7933" w:type="dxa"/>
+            <w:tcBorders/>
           </w:tcPr>
           <w:p>
             <w:pPr>
+              <w:pStyle w:val="Normal"/>
+              <w:widowControl/>
+              <w:spacing w:before="0" w:after="0"/>
+              <w:jc w:val="left"/>
               <w:rPr>
                 <w:rFonts w:ascii="Arial" w:hAnsi="Arial"/>
                 <w:szCs w:val="22"/>
@@ -300,8 +309,10 @@
             </w:pPr>
             <w:r>
               <w:rPr>
-                <w:rFonts w:ascii="Arial" w:hAnsi="Arial"/>
+                <w:rFonts w:eastAsia="Calibri" w:ascii="Arial" w:hAnsi="Arial"/>
+                <w:kern w:val="0"/>
                 <w:szCs w:val="22"/>
+                <w:lang w:eastAsia="en-US" w:bidi="ar-SA"/>
               </w:rPr>
               <w:t>I have read and understood the information sheet</w:t>
             </w:r>
@@ -309,12 +320,18 @@
         </w:tc>
       </w:tr>
       <w:tr>
+        <w:trPr/>
         <w:tc>
           <w:tcPr>
             <w:tcW w:w="7933" w:type="dxa"/>
+            <w:tcBorders/>
           </w:tcPr>
           <w:p>
             <w:pPr>
+              <w:pStyle w:val="Normal"/>
+              <w:widowControl/>
+              <w:spacing w:before="0" w:after="0"/>
+              <w:jc w:val="left"/>
               <w:rPr>
                 <w:rFonts w:ascii="Arial" w:hAnsi="Arial"/>
                 <w:szCs w:val="22"/>
@@ -322,8 +339,10 @@
             </w:pPr>
             <w:r>
               <w:rPr>
-                <w:rFonts w:ascii="Arial" w:hAnsi="Arial"/>
+                <w:rFonts w:eastAsia="Calibri" w:ascii="Arial" w:hAnsi="Arial"/>
+                <w:kern w:val="0"/>
                 <w:szCs w:val="22"/>
+                <w:lang w:eastAsia="en-US" w:bidi="ar-SA"/>
               </w:rPr>
               <w:t>I have been given the opportunity to ask questions and have had my questions answered to my satisfaction.</w:t>
             </w:r>
@@ -331,12 +350,18 @@
         </w:tc>
       </w:tr>
       <w:tr>
+        <w:trPr/>
         <w:tc>
           <w:tcPr>
             <w:tcW w:w="7933" w:type="dxa"/>
+            <w:tcBorders/>
           </w:tcPr>
           <w:p>
             <w:pPr>
+              <w:pStyle w:val="Normal"/>
+              <w:widowControl/>
+              <w:spacing w:before="0" w:after="0"/>
+              <w:jc w:val="left"/>
               <w:rPr>
                 <w:rFonts w:ascii="Arial" w:hAnsi="Arial"/>
                 <w:szCs w:val="22"/>
@@ -344,8 +369,10 @@
             </w:pPr>
             <w:r>
               <w:rPr>
-                <w:rFonts w:ascii="Arial" w:hAnsi="Arial"/>
+                <w:rFonts w:eastAsia="Calibri" w:ascii="Arial" w:hAnsi="Arial"/>
+                <w:kern w:val="0"/>
                 <w:szCs w:val="22"/>
+                <w:lang w:eastAsia="en-US" w:bidi="ar-SA"/>
               </w:rPr>
               <w:t>I am aware of the risks and benefits of taking part in the study</w:t>
             </w:r>
@@ -353,12 +380,18 @@
         </w:tc>
       </w:tr>
       <w:tr>
+        <w:trPr/>
         <w:tc>
           <w:tcPr>
             <w:tcW w:w="7933" w:type="dxa"/>
+            <w:tcBorders/>
           </w:tcPr>
           <w:p>
             <w:pPr>
+              <w:pStyle w:val="Normal"/>
+              <w:widowControl/>
+              <w:spacing w:before="0" w:after="0"/>
+              <w:jc w:val="left"/>
               <w:rPr>
                 <w:rFonts w:ascii="Arial" w:hAnsi="Arial"/>
                 <w:szCs w:val="22"/>
@@ -366,35 +399,29 @@
             </w:pPr>
             <w:r>
               <w:rPr>
-                <w:rFonts w:ascii="Arial" w:hAnsi="Arial"/>
+                <w:rFonts w:eastAsia="Calibri" w:ascii="Arial" w:hAnsi="Arial"/>
+                <w:kern w:val="0"/>
                 <w:szCs w:val="22"/>
+                <w:lang w:eastAsia="en-US" w:bidi="ar-SA"/>
               </w:rPr>
-              <w:t>I am aware that data collected will be anonymised, kept in accordance with</w:t>
-            </w:r>
-            <w:r>
-              <w:rPr>
-                <w:rFonts w:ascii="Arial" w:hAnsi="Arial"/>
-                <w:szCs w:val="22"/>
-              </w:rPr>
-              <w:t xml:space="preserve"> General Data Protection Regulation (GDPR)</w:t>
-            </w:r>
-            <w:r>
-              <w:rPr>
-                <w:rFonts w:ascii="Arial" w:hAnsi="Arial"/>
-                <w:szCs w:val="22"/>
-              </w:rPr>
-              <w:t>, and will be viewed and analysed by the research team as part of their studies.</w:t>
+              <w:t>I am aware that data collected will be anonymised, kept in accordance with General Data Protection Regulation (GDPR), and will be viewed and analysed by the research team as part of their studies.</w:t>
             </w:r>
           </w:p>
         </w:tc>
       </w:tr>
       <w:tr>
+        <w:trPr/>
         <w:tc>
           <w:tcPr>
             <w:tcW w:w="7933" w:type="dxa"/>
+            <w:tcBorders/>
           </w:tcPr>
           <w:p>
             <w:pPr>
+              <w:pStyle w:val="Normal"/>
+              <w:widowControl/>
+              <w:spacing w:before="0" w:after="0"/>
+              <w:jc w:val="left"/>
               <w:rPr>
                 <w:rFonts w:ascii="Arial" w:hAnsi="Arial"/>
                 <w:szCs w:val="22"/>
@@ -402,28 +429,29 @@
             </w:pPr>
             <w:r>
               <w:rPr>
-                <w:rFonts w:ascii="Arial" w:hAnsi="Arial"/>
+                <w:rFonts w:eastAsia="Calibri" w:ascii="Arial" w:hAnsi="Arial"/>
+                <w:kern w:val="0"/>
                 <w:szCs w:val="22"/>
+                <w:lang w:eastAsia="en-US" w:bidi="ar-SA"/>
               </w:rPr>
-              <w:t>I am aware that I have the right to withdraw consent and discontinue participation without penalty before or during the study</w:t>
-            </w:r>
-            <w:r>
-              <w:rPr>
-                <w:rFonts w:ascii="Arial" w:hAnsi="Arial"/>
-                <w:szCs w:val="22"/>
-              </w:rPr>
-              <w:t>.</w:t>
+              <w:t>I am aware that I have the right to withdraw consent and discontinue participation without penalty before or during the study.</w:t>
             </w:r>
           </w:p>
         </w:tc>
       </w:tr>
       <w:tr>
+        <w:trPr/>
         <w:tc>
           <w:tcPr>
             <w:tcW w:w="7933" w:type="dxa"/>
+            <w:tcBorders/>
           </w:tcPr>
           <w:p>
             <w:pPr>
+              <w:pStyle w:val="Normal"/>
+              <w:widowControl/>
+              <w:spacing w:before="0" w:after="0"/>
+              <w:jc w:val="left"/>
               <w:rPr>
                 <w:rFonts w:ascii="Arial" w:hAnsi="Arial"/>
                 <w:szCs w:val="22"/>
@@ -431,8 +459,10 @@
             </w:pPr>
             <w:r>
               <w:rPr>
-                <w:rFonts w:ascii="Arial" w:hAnsi="Arial"/>
+                <w:rFonts w:eastAsia="Calibri" w:ascii="Arial" w:hAnsi="Arial"/>
+                <w:kern w:val="0"/>
                 <w:szCs w:val="22"/>
+                <w:lang w:eastAsia="en-US" w:bidi="ar-SA"/>
               </w:rPr>
               <w:t>I am aware that I have the right to withdraw my data from the experiment up to 7 days after the completion of the experiment, using the participant ID that the researcher will provide.</w:t>
             </w:r>
@@ -440,12 +470,18 @@
         </w:tc>
       </w:tr>
       <w:tr>
+        <w:trPr/>
         <w:tc>
           <w:tcPr>
             <w:tcW w:w="7933" w:type="dxa"/>
+            <w:tcBorders/>
           </w:tcPr>
           <w:p>
             <w:pPr>
+              <w:pStyle w:val="Normal"/>
+              <w:widowControl/>
+              <w:spacing w:before="0" w:after="0"/>
+              <w:jc w:val="left"/>
               <w:rPr>
                 <w:rFonts w:ascii="Arial" w:hAnsi="Arial"/>
                 <w:szCs w:val="22"/>
@@ -453,8 +489,10 @@
             </w:pPr>
             <w:r>
               <w:rPr>
-                <w:rFonts w:ascii="Arial" w:hAnsi="Arial"/>
+                <w:rFonts w:eastAsia="Calibri" w:ascii="Arial" w:hAnsi="Arial"/>
+                <w:kern w:val="0"/>
                 <w:szCs w:val="22"/>
+                <w:lang w:eastAsia="en-US" w:bidi="ar-SA"/>
               </w:rPr>
               <w:t>I have freely volunteered and am willing to participate in this study.</w:t>
             </w:r>
@@ -462,15 +500,21 @@
         </w:tc>
       </w:tr>
       <w:tr>
+        <w:trPr/>
         <w:tc>
           <w:tcPr>
             <w:tcW w:w="7933" w:type="dxa"/>
+            <w:tcBorders/>
           </w:tcPr>
           <w:p>
             <w:pPr>
+              <w:pStyle w:val="Normal"/>
+              <w:widowControl/>
               <w:tabs>
-                <w:tab w:val="left" w:pos="2592"/>
+                <w:tab w:val="clear" w:pos="720"/>
+                <w:tab w:val="left" w:pos="2592" w:leader="none"/>
               </w:tabs>
+              <w:spacing w:before="0" w:after="0"/>
               <w:jc w:val="both"/>
               <w:rPr>
                 <w:rFonts w:ascii="Arial" w:hAnsi="Arial"/>
@@ -479,8 +523,10 @@
             </w:pPr>
             <w:r>
               <w:rPr>
-                <w:rFonts w:ascii="Arial" w:hAnsi="Arial"/>
+                <w:rFonts w:eastAsia="Calibri" w:ascii="Arial" w:hAnsi="Arial"/>
+                <w:kern w:val="0"/>
                 <w:szCs w:val="22"/>
+                <w:lang w:eastAsia="en-US" w:bidi="ar-SA"/>
               </w:rPr>
               <w:t>I am willing to have my questionnaire responses collected.</w:t>
             </w:r>
@@ -490,47 +536,84 @@
     </w:tbl>
     <w:p>
       <w:pPr>
+        <w:pStyle w:val="Normal"/>
         <w:rPr>
           <w:rFonts w:ascii="Arial" w:hAnsi="Arial"/>
           <w:b/>
           <w:szCs w:val="22"/>
         </w:rPr>
       </w:pPr>
+      <w:r>
+        <w:rPr>
+          <w:rFonts w:ascii="Arial" w:hAnsi="Arial"/>
+          <w:b/>
+          <w:szCs w:val="22"/>
+        </w:rPr>
+      </w:r>
     </w:p>
     <w:p>
       <w:pPr>
+        <w:pStyle w:val="Normal"/>
         <w:rPr>
           <w:rFonts w:ascii="Arial" w:hAnsi="Arial"/>
           <w:szCs w:val="22"/>
         </w:rPr>
       </w:pPr>
+      <w:r>
+        <w:rPr>
+          <w:rFonts w:ascii="Arial" w:hAnsi="Arial"/>
+          <w:szCs w:val="22"/>
+        </w:rPr>
+      </w:r>
     </w:p>
     <w:p>
       <w:pPr>
+        <w:pStyle w:val="Normal"/>
         <w:rPr>
           <w:rFonts w:ascii="Arial" w:hAnsi="Arial"/>
           <w:szCs w:val="22"/>
         </w:rPr>
       </w:pPr>
+      <w:r>
+        <w:rPr>
+          <w:rFonts w:ascii="Arial" w:hAnsi="Arial"/>
+          <w:szCs w:val="22"/>
+        </w:rPr>
+      </w:r>
     </w:p>
     <w:p>
       <w:pPr>
+        <w:pStyle w:val="Normal"/>
         <w:rPr>
           <w:rFonts w:ascii="Arial" w:hAnsi="Arial"/>
           <w:szCs w:val="22"/>
         </w:rPr>
       </w:pPr>
+      <w:r>
+        <w:rPr>
+          <w:rFonts w:ascii="Arial" w:hAnsi="Arial"/>
+          <w:szCs w:val="22"/>
+        </w:rPr>
+      </w:r>
     </w:p>
     <w:p>
       <w:pPr>
+        <w:pStyle w:val="Normal"/>
         <w:rPr>
           <w:rFonts w:ascii="Arial" w:hAnsi="Arial"/>
           <w:szCs w:val="22"/>
         </w:rPr>
       </w:pPr>
+      <w:r>
+        <w:rPr>
+          <w:rFonts w:ascii="Arial" w:hAnsi="Arial"/>
+          <w:szCs w:val="22"/>
+        </w:rPr>
+      </w:r>
     </w:p>
     <w:p>
       <w:pPr>
+        <w:pStyle w:val="Normal"/>
         <w:rPr>
           <w:rFonts w:ascii="Arial" w:hAnsi="Arial"/>
           <w:bCs/>
@@ -548,15 +631,24 @@
     </w:p>
     <w:p>
       <w:pPr>
+        <w:pStyle w:val="Normal"/>
         <w:rPr>
           <w:rFonts w:ascii="Arial" w:hAnsi="Arial"/>
           <w:bCs/>
           <w:szCs w:val="22"/>
         </w:rPr>
       </w:pPr>
+      <w:r>
+        <w:rPr>
+          <w:rFonts w:ascii="Arial" w:hAnsi="Arial"/>
+          <w:bCs/>
+          <w:szCs w:val="22"/>
+        </w:rPr>
+      </w:r>
     </w:p>
     <w:p>
       <w:pPr>
+        <w:pStyle w:val="Normal"/>
         <w:rPr>
           <w:rFonts w:ascii="Arial" w:hAnsi="Arial"/>
           <w:bCs/>
@@ -574,15 +666,24 @@
     </w:p>
     <w:p>
       <w:pPr>
+        <w:pStyle w:val="Normal"/>
         <w:rPr>
           <w:rFonts w:ascii="Arial" w:hAnsi="Arial"/>
           <w:bCs/>
           <w:szCs w:val="22"/>
         </w:rPr>
       </w:pPr>
+      <w:r>
+        <w:rPr>
+          <w:rFonts w:ascii="Arial" w:hAnsi="Arial"/>
+          <w:bCs/>
+          <w:szCs w:val="22"/>
+        </w:rPr>
+      </w:r>
     </w:p>
     <w:p>
       <w:pPr>
+        <w:pStyle w:val="Normal"/>
         <w:rPr>
           <w:rFonts w:ascii="Arial" w:hAnsi="Arial"/>
           <w:b/>
@@ -601,757 +702,432 @@
     </w:p>
     <w:p>
       <w:pPr>
-        <w:rPr>
-          <w:rFonts w:asciiTheme="minorHAnsi" w:hAnsiTheme="minorHAnsi"/>
+        <w:pStyle w:val="Normal"/>
+        <w:rPr>
+          <w:rFonts w:ascii="Calibri" w:hAnsi="Calibri" w:asciiTheme="minorHAnsi" w:hAnsiTheme="minorHAnsi"/>
           <w:b/>
           <w:bCs/>
         </w:rPr>
       </w:pPr>
+      <w:r>
+        <w:rPr>
+          <w:rFonts w:asciiTheme="minorHAnsi" w:hAnsiTheme="minorHAnsi" w:ascii="Calibri" w:hAnsi="Calibri"/>
+          <w:b/>
+          <w:bCs/>
+        </w:rPr>
+      </w:r>
     </w:p>
     <w:sectPr>
-      <w:headerReference w:type="even" r:id="rId12"/>
-      <w:headerReference w:type="default" r:id="rId13"/>
-      <w:footerReference w:type="even" r:id="rId14"/>
-      <w:footerReference w:type="default" r:id="rId15"/>
-      <w:headerReference w:type="first" r:id="rId16"/>
-      <w:footerReference w:type="first" r:id="rId17"/>
-      <w:type w:val="continuous"/>
-      <w:pgSz w:w="11900" w:h="16840"/>
-      <w:pgMar w:top="2009" w:right="1440" w:bottom="1440" w:left="1440" w:header="567" w:footer="567" w:gutter="0"/>
-      <w:pgNumType w:start="1"/>
-      <w:cols w:space="720"/>
+      <w:headerReference w:type="even" r:id="rId3"/>
+      <w:headerReference w:type="default" r:id="rId4"/>
+      <w:headerReference w:type="first" r:id="rId5"/>
+      <w:footerReference w:type="even" r:id="rId6"/>
+      <w:footerReference w:type="default" r:id="rId7"/>
+      <w:footerReference w:type="first" r:id="rId8"/>
+      <w:type w:val="nextPage"/>
+      <w:pgSz w:w="11906" w:h="16838"/>
+      <w:pgMar w:left="1440" w:right="1440" w:gutter="0" w:header="567" w:top="2009" w:footer="567" w:bottom="1440"/>
+      <w:pgNumType w:start="1" w:fmt="decimal"/>
+      <w:formProt w:val="false"/>
       <w:titlePg/>
-      <w:docGrid w:linePitch="360"/>
+      <w:textDirection w:val="lrTb"/>
+      <w:docGrid w:type="default" w:linePitch="360" w:charSpace="0"/>
     </w:sectPr>
   </w:body>
 </w:document>
 </file>
 
-<file path=word/endnotes.xml><?xml version="1.0" encoding="utf-8"?>
-<w:endnotes xmlns:wpc="http://schemas.microsoft.com/office/word/2010/wordprocessingCanvas" xmlns:cx="http://schemas.microsoft.com/office/drawing/2014/chartex" xmlns:cx1="http://schemas.microsoft.com/office/drawing/2015/9/8/chartex" xmlns:mc="http://schemas.openxmlformats.org/markup-compatibility/2006" xmlns:o="urn:schemas-microsoft-com:office:office" xmlns:r="http://schemas.openxmlformats.org/officeDocument/2006/relationships" xmlns:m="http://schemas.openxmlformats.org/officeDocument/2006/math" xmlns:v="urn:schemas-microsoft-com:vml" xmlns:wp14="http://schemas.microsoft.com/office/word/2010/wordprocessingDrawing" xmlns:wp="http://schemas.openxmlformats.org/drawingml/2006/wordprocessingDrawing" xmlns:w10="urn:schemas-microsoft-com:office:word" xmlns:w="http://schemas.openxmlformats.org/wordprocessingml/2006/main" xmlns:w14="http://schemas.microsoft.com/office/word/2010/wordml" xmlns:w15="http://schemas.microsoft.com/office/word/2012/wordml" xmlns:w16se="http://schemas.microsoft.com/office/word/2015/wordml/symex" xmlns:wpg="http://schemas.microsoft.com/office/word/2010/wordprocessingGroup" xmlns:wpi="http://schemas.microsoft.com/office/word/2010/wordprocessingInk" xmlns:wne="http://schemas.microsoft.com/office/word/2006/wordml" xmlns:wps="http://schemas.microsoft.com/office/word/2010/wordprocessingShape" mc:Ignorable="w14 w15 w16se wp14">
-  <w:endnote w:type="separator" w:id="-1">
-    <w:p>
-      <w:r>
-        <w:separator/>
-      </w:r>
-    </w:p>
-  </w:endnote>
-  <w:endnote w:type="continuationSeparator" w:id="0">
-    <w:p>
-      <w:r>
-        <w:continuationSeparator/>
-      </w:r>
-    </w:p>
-  </w:endnote>
-</w:endnotes>
-</file>
-
 <file path=word/footer1.xml><?xml version="1.0" encoding="utf-8"?>
-<w:ftr xmlns:wpc="http://schemas.microsoft.com/office/word/2010/wordprocessingCanvas" xmlns:cx="http://schemas.microsoft.com/office/drawing/2014/chartex" xmlns:cx1="http://schemas.microsoft.com/office/drawing/2015/9/8/chartex" xmlns:mc="http://schemas.openxmlformats.org/markup-compatibility/2006" xmlns:o="urn:schemas-microsoft-com:office:office" xmlns:r="http://schemas.openxmlformats.org/officeDocument/2006/relationships" xmlns:m="http://schemas.openxmlformats.org/officeDocument/2006/math" xmlns:v="urn:schemas-microsoft-com:vml" xmlns:wp14="http://schemas.microsoft.com/office/word/2010/wordprocessingDrawing" xmlns:wp="http://schemas.openxmlformats.org/drawingml/2006/wordprocessingDrawing" xmlns:w10="urn:schemas-microsoft-com:office:word" xmlns:w="http://schemas.openxmlformats.org/wordprocessingml/2006/main" xmlns:w14="http://schemas.microsoft.com/office/word/2010/wordml" xmlns:w15="http://schemas.microsoft.com/office/word/2012/wordml" xmlns:w16se="http://schemas.microsoft.com/office/word/2015/wordml/symex" xmlns:wpg="http://schemas.microsoft.com/office/word/2010/wordprocessingGroup" xmlns:wpi="http://schemas.microsoft.com/office/word/2010/wordprocessingInk" xmlns:wne="http://schemas.microsoft.com/office/word/2006/wordml" xmlns:wps="http://schemas.microsoft.com/office/word/2010/wordprocessingShape" mc:Ignorable="w14 w15 w16se wp14">
+<w:ftr xmlns:o="urn:schemas-microsoft-com:office:office" xmlns:r="http://schemas.openxmlformats.org/officeDocument/2006/relationships" xmlns:v="urn:schemas-microsoft-com:vml" xmlns:w="http://schemas.openxmlformats.org/wordprocessingml/2006/main" xmlns:w10="urn:schemas-microsoft-com:office:word" xmlns:wp="http://schemas.openxmlformats.org/drawingml/2006/wordprocessingDrawing" xmlns:wps="http://schemas.microsoft.com/office/word/2010/wordprocessingShape" xmlns:wpg="http://schemas.microsoft.com/office/word/2010/wordprocessingGroup" xmlns:mc="http://schemas.openxmlformats.org/markup-compatibility/2006" xmlns:wp14="http://schemas.microsoft.com/office/word/2010/wordprocessingDrawing" xmlns:w14="http://schemas.microsoft.com/office/word/2010/wordml" xmlns:w15="http://schemas.microsoft.com/office/word/2012/wordml" mc:Ignorable="w14 wp14 w15">
   <w:p>
     <w:pPr>
       <w:pStyle w:val="Footer"/>
+      <w:rPr/>
     </w:pPr>
+    <w:r>
+      <w:rPr/>
+    </w:r>
   </w:p>
 </w:ftr>
 </file>
 
 <file path=word/footer2.xml><?xml version="1.0" encoding="utf-8"?>
-<w:ftr xmlns:wpc="http://schemas.microsoft.com/office/word/2010/wordprocessingCanvas" xmlns:cx="http://schemas.microsoft.com/office/drawing/2014/chartex" xmlns:cx1="http://schemas.microsoft.com/office/drawing/2015/9/8/chartex" xmlns:mc="http://schemas.openxmlformats.org/markup-compatibility/2006" xmlns:o="urn:schemas-microsoft-com:office:office" xmlns:r="http://schemas.openxmlformats.org/officeDocument/2006/relationships" xmlns:m="http://schemas.openxmlformats.org/officeDocument/2006/math" xmlns:v="urn:schemas-microsoft-com:vml" xmlns:wp14="http://schemas.microsoft.com/office/word/2010/wordprocessingDrawing" xmlns:wp="http://schemas.openxmlformats.org/drawingml/2006/wordprocessingDrawing" xmlns:w10="urn:schemas-microsoft-com:office:word" xmlns:w="http://schemas.openxmlformats.org/wordprocessingml/2006/main" xmlns:w14="http://schemas.microsoft.com/office/word/2010/wordml" xmlns:w15="http://schemas.microsoft.com/office/word/2012/wordml" xmlns:w16se="http://schemas.microsoft.com/office/word/2015/wordml/symex" xmlns:wpg="http://schemas.microsoft.com/office/word/2010/wordprocessingGroup" xmlns:wpi="http://schemas.microsoft.com/office/word/2010/wordprocessingInk" xmlns:wne="http://schemas.microsoft.com/office/word/2006/wordml" xmlns:wps="http://schemas.microsoft.com/office/word/2010/wordprocessingShape" mc:Ignorable="w14 w15 w16se wp14">
+<w:ftr xmlns:o="urn:schemas-microsoft-com:office:office" xmlns:r="http://schemas.openxmlformats.org/officeDocument/2006/relationships" xmlns:v="urn:schemas-microsoft-com:vml" xmlns:w="http://schemas.openxmlformats.org/wordprocessingml/2006/main" xmlns:w10="urn:schemas-microsoft-com:office:word" xmlns:wp="http://schemas.openxmlformats.org/drawingml/2006/wordprocessingDrawing" xmlns:wps="http://schemas.microsoft.com/office/word/2010/wordprocessingShape" xmlns:wpg="http://schemas.microsoft.com/office/word/2010/wordprocessingGroup" xmlns:mc="http://schemas.openxmlformats.org/markup-compatibility/2006" xmlns:wp14="http://schemas.microsoft.com/office/word/2010/wordprocessingDrawing" xmlns:w14="http://schemas.microsoft.com/office/word/2010/wordml" xmlns:w15="http://schemas.microsoft.com/office/word/2012/wordml" mc:Ignorable="w14 wp14 w15">
   <w:p>
     <w:pPr>
       <w:pStyle w:val="Footer"/>
       <w:jc w:val="right"/>
+      <w:rPr/>
     </w:pPr>
     <w:r>
+      <w:rPr/>
       <w:t>V1 – 24/01/2017</w:t>
     </w:r>
   </w:p>
   <w:p>
     <w:pPr>
       <w:pStyle w:val="Footer"/>
+      <w:rPr/>
     </w:pPr>
+    <w:r>
+      <w:rPr/>
+    </w:r>
   </w:p>
 </w:ftr>
 </file>
 
 <file path=word/footer3.xml><?xml version="1.0" encoding="utf-8"?>
-<w:ftr xmlns:wpc="http://schemas.microsoft.com/office/word/2010/wordprocessingCanvas" xmlns:cx="http://schemas.microsoft.com/office/drawing/2014/chartex" xmlns:cx1="http://schemas.microsoft.com/office/drawing/2015/9/8/chartex" xmlns:mc="http://schemas.openxmlformats.org/markup-compatibility/2006" xmlns:o="urn:schemas-microsoft-com:office:office" xmlns:r="http://schemas.openxmlformats.org/officeDocument/2006/relationships" xmlns:m="http://schemas.openxmlformats.org/officeDocument/2006/math" xmlns:v="urn:schemas-microsoft-com:vml" xmlns:wp14="http://schemas.microsoft.com/office/word/2010/wordprocessingDrawing" xmlns:wp="http://schemas.openxmlformats.org/drawingml/2006/wordprocessingDrawing" xmlns:w10="urn:schemas-microsoft-com:office:word" xmlns:w="http://schemas.openxmlformats.org/wordprocessingml/2006/main" xmlns:w14="http://schemas.microsoft.com/office/word/2010/wordml" xmlns:w15="http://schemas.microsoft.com/office/word/2012/wordml" xmlns:w16se="http://schemas.microsoft.com/office/word/2015/wordml/symex" xmlns:wpg="http://schemas.microsoft.com/office/word/2010/wordprocessingGroup" xmlns:wpi="http://schemas.microsoft.com/office/word/2010/wordprocessingInk" xmlns:wne="http://schemas.microsoft.com/office/word/2006/wordml" xmlns:wps="http://schemas.microsoft.com/office/word/2010/wordprocessingShape" mc:Ignorable="w14 w15 w16se wp14">
+<w:ftr xmlns:o="urn:schemas-microsoft-com:office:office" xmlns:r="http://schemas.openxmlformats.org/officeDocument/2006/relationships" xmlns:v="urn:schemas-microsoft-com:vml" xmlns:w="http://schemas.openxmlformats.org/wordprocessingml/2006/main" xmlns:w10="urn:schemas-microsoft-com:office:word" xmlns:wp="http://schemas.openxmlformats.org/drawingml/2006/wordprocessingDrawing" xmlns:wps="http://schemas.microsoft.com/office/word/2010/wordprocessingShape" xmlns:wpg="http://schemas.microsoft.com/office/word/2010/wordprocessingGroup" xmlns:mc="http://schemas.openxmlformats.org/markup-compatibility/2006" xmlns:wp14="http://schemas.microsoft.com/office/word/2010/wordprocessingDrawing" xmlns:w14="http://schemas.microsoft.com/office/word/2010/wordml" xmlns:w15="http://schemas.microsoft.com/office/word/2012/wordml" mc:Ignorable="w14 wp14 w15">
   <w:p>
     <w:pPr>
       <w:pStyle w:val="Footer"/>
+      <w:rPr/>
     </w:pPr>
+    <w:r>
+      <w:rPr/>
+    </w:r>
   </w:p>
 </w:ftr>
 </file>
 
-<file path=word/footnotes.xml><?xml version="1.0" encoding="utf-8"?>
-<w:footnotes xmlns:wpc="http://schemas.microsoft.com/office/word/2010/wordprocessingCanvas" xmlns:cx="http://schemas.microsoft.com/office/drawing/2014/chartex" xmlns:cx1="http://schemas.microsoft.com/office/drawing/2015/9/8/chartex" xmlns:mc="http://schemas.openxmlformats.org/markup-compatibility/2006" xmlns:o="urn:schemas-microsoft-com:office:office" xmlns:r="http://schemas.openxmlformats.org/officeDocument/2006/relationships" xmlns:m="http://schemas.openxmlformats.org/officeDocument/2006/math" xmlns:v="urn:schemas-microsoft-com:vml" xmlns:wp14="http://schemas.microsoft.com/office/word/2010/wordprocessingDrawing" xmlns:wp="http://schemas.openxmlformats.org/drawingml/2006/wordprocessingDrawing" xmlns:w10="urn:schemas-microsoft-com:office:word" xmlns:w="http://schemas.openxmlformats.org/wordprocessingml/2006/main" xmlns:w14="http://schemas.microsoft.com/office/word/2010/wordml" xmlns:w15="http://schemas.microsoft.com/office/word/2012/wordml" xmlns:w16se="http://schemas.microsoft.com/office/word/2015/wordml/symex" xmlns:wpg="http://schemas.microsoft.com/office/word/2010/wordprocessingGroup" xmlns:wpi="http://schemas.microsoft.com/office/word/2010/wordprocessingInk" xmlns:wne="http://schemas.microsoft.com/office/word/2006/wordml" xmlns:wps="http://schemas.microsoft.com/office/word/2010/wordprocessingShape" mc:Ignorable="w14 w15 w16se wp14">
-  <w:footnote w:type="separator" w:id="-1">
-    <w:p>
-      <w:r>
-        <w:separator/>
-      </w:r>
-    </w:p>
-  </w:footnote>
-  <w:footnote w:type="continuationSeparator" w:id="0">
-    <w:p>
-      <w:r>
-        <w:continuationSeparator/>
-      </w:r>
-    </w:p>
-  </w:footnote>
-</w:footnotes>
-</file>
-
 <file path=word/header1.xml><?xml version="1.0" encoding="utf-8"?>
-<w:hdr xmlns:wpc="http://schemas.microsoft.com/office/word/2010/wordprocessingCanvas" xmlns:cx="http://schemas.microsoft.com/office/drawing/2014/chartex" xmlns:cx1="http://schemas.microsoft.com/office/drawing/2015/9/8/chartex" xmlns:mc="http://schemas.openxmlformats.org/markup-compatibility/2006" xmlns:o="urn:schemas-microsoft-com:office:office" xmlns:r="http://schemas.openxmlformats.org/officeDocument/2006/relationships" xmlns:m="http://schemas.openxmlformats.org/officeDocument/2006/math" xmlns:v="urn:schemas-microsoft-com:vml" xmlns:wp14="http://schemas.microsoft.com/office/word/2010/wordprocessingDrawing" xmlns:wp="http://schemas.openxmlformats.org/drawingml/2006/wordprocessingDrawing" xmlns:w10="urn:schemas-microsoft-com:office:word" xmlns:w="http://schemas.openxmlformats.org/wordprocessingml/2006/main" xmlns:w14="http://schemas.microsoft.com/office/word/2010/wordml" xmlns:w15="http://schemas.microsoft.com/office/word/2012/wordml" xmlns:w16se="http://schemas.microsoft.com/office/word/2015/wordml/symex" xmlns:wpg="http://schemas.microsoft.com/office/word/2010/wordprocessingGroup" xmlns:wpi="http://schemas.microsoft.com/office/word/2010/wordprocessingInk" xmlns:wne="http://schemas.microsoft.com/office/word/2006/wordml" xmlns:wps="http://schemas.microsoft.com/office/word/2010/wordprocessingShape" mc:Ignorable="w14 w15 w16se wp14">
+<w:hdr xmlns:o="urn:schemas-microsoft-com:office:office" xmlns:r="http://schemas.openxmlformats.org/officeDocument/2006/relationships" xmlns:v="urn:schemas-microsoft-com:vml" xmlns:w="http://schemas.openxmlformats.org/wordprocessingml/2006/main" xmlns:w10="urn:schemas-microsoft-com:office:word" xmlns:wp="http://schemas.openxmlformats.org/drawingml/2006/wordprocessingDrawing" xmlns:wps="http://schemas.microsoft.com/office/word/2010/wordprocessingShape" xmlns:wpg="http://schemas.microsoft.com/office/word/2010/wordprocessingGroup" xmlns:mc="http://schemas.openxmlformats.org/markup-compatibility/2006" xmlns:wp14="http://schemas.microsoft.com/office/word/2010/wordprocessingDrawing" xmlns:w14="http://schemas.microsoft.com/office/word/2010/wordml" xmlns:w15="http://schemas.microsoft.com/office/word/2012/wordml" mc:Ignorable="w14 wp14 w15">
   <w:p>
     <w:pPr>
       <w:pStyle w:val="Header"/>
+      <w:rPr/>
     </w:pPr>
+    <w:r>
+      <w:rPr/>
+    </w:r>
   </w:p>
 </w:hdr>
 </file>
 
 <file path=word/header2.xml><?xml version="1.0" encoding="utf-8"?>
-<w:hdr xmlns:wpc="http://schemas.microsoft.com/office/word/2010/wordprocessingCanvas" xmlns:cx="http://schemas.microsoft.com/office/drawing/2014/chartex" xmlns:cx1="http://schemas.microsoft.com/office/drawing/2015/9/8/chartex" xmlns:mc="http://schemas.openxmlformats.org/markup-compatibility/2006" xmlns:o="urn:schemas-microsoft-com:office:office" xmlns:r="http://schemas.openxmlformats.org/officeDocument/2006/relationships" xmlns:m="http://schemas.openxmlformats.org/officeDocument/2006/math" xmlns:v="urn:schemas-microsoft-com:vml" xmlns:wp14="http://schemas.microsoft.com/office/word/2010/wordprocessingDrawing" xmlns:wp="http://schemas.openxmlformats.org/drawingml/2006/wordprocessingDrawing" xmlns:w10="urn:schemas-microsoft-com:office:word" xmlns:w="http://schemas.openxmlformats.org/wordprocessingml/2006/main" xmlns:w14="http://schemas.microsoft.com/office/word/2010/wordml" xmlns:w15="http://schemas.microsoft.com/office/word/2012/wordml" xmlns:w16se="http://schemas.microsoft.com/office/word/2015/wordml/symex" xmlns:wpg="http://schemas.microsoft.com/office/word/2010/wordprocessingGroup" xmlns:wpi="http://schemas.microsoft.com/office/word/2010/wordprocessingInk" xmlns:wne="http://schemas.microsoft.com/office/word/2006/wordml" xmlns:wps="http://schemas.microsoft.com/office/word/2010/wordprocessingShape" mc:Ignorable="w14 w15 w16se wp14">
+<w:hdr xmlns:o="urn:schemas-microsoft-com:office:office" xmlns:r="http://schemas.openxmlformats.org/officeDocument/2006/relationships" xmlns:v="urn:schemas-microsoft-com:vml" xmlns:w="http://schemas.openxmlformats.org/wordprocessingml/2006/main" xmlns:w10="urn:schemas-microsoft-com:office:word" xmlns:wp="http://schemas.openxmlformats.org/drawingml/2006/wordprocessingDrawing" xmlns:wps="http://schemas.microsoft.com/office/word/2010/wordprocessingShape" xmlns:wpg="http://schemas.microsoft.com/office/word/2010/wordprocessingGroup" xmlns:mc="http://schemas.openxmlformats.org/markup-compatibility/2006" xmlns:wp14="http://schemas.microsoft.com/office/word/2010/wordprocessingDrawing" xmlns:w14="http://schemas.microsoft.com/office/word/2010/wordml" xmlns:w15="http://schemas.microsoft.com/office/word/2012/wordml" mc:Ignorable="w14 wp14 w15">
   <w:p>
     <w:pPr>
       <w:pStyle w:val="Header"/>
+      <w:rPr/>
     </w:pPr>
+    <w:r>
+      <w:rPr/>
+    </w:r>
   </w:p>
 </w:hdr>
 </file>
 
 <file path=word/header3.xml><?xml version="1.0" encoding="utf-8"?>
-<w:hdr xmlns:wpc="http://schemas.microsoft.com/office/word/2010/wordprocessingCanvas" xmlns:cx="http://schemas.microsoft.com/office/drawing/2014/chartex" xmlns:cx1="http://schemas.microsoft.com/office/drawing/2015/9/8/chartex" xmlns:mc="http://schemas.openxmlformats.org/markup-compatibility/2006" xmlns:o="urn:schemas-microsoft-com:office:office" xmlns:r="http://schemas.openxmlformats.org/officeDocument/2006/relationships" xmlns:m="http://schemas.openxmlformats.org/officeDocument/2006/math" xmlns:v="urn:schemas-microsoft-com:vml" xmlns:wp14="http://schemas.microsoft.com/office/word/2010/wordprocessingDrawing" xmlns:wp="http://schemas.openxmlformats.org/drawingml/2006/wordprocessingDrawing" xmlns:w10="urn:schemas-microsoft-com:office:word" xmlns:w="http://schemas.openxmlformats.org/wordprocessingml/2006/main" xmlns:w14="http://schemas.microsoft.com/office/word/2010/wordml" xmlns:w15="http://schemas.microsoft.com/office/word/2012/wordml" xmlns:w16se="http://schemas.microsoft.com/office/word/2015/wordml/symex" xmlns:wpg="http://schemas.microsoft.com/office/word/2010/wordprocessingGroup" xmlns:wpi="http://schemas.microsoft.com/office/word/2010/wordprocessingInk" xmlns:wne="http://schemas.microsoft.com/office/word/2006/wordml" xmlns:wps="http://schemas.microsoft.com/office/word/2010/wordprocessingShape" mc:Ignorable="w14 w15 w16se wp14">
+<w:hdr xmlns:o="urn:schemas-microsoft-com:office:office" xmlns:r="http://schemas.openxmlformats.org/officeDocument/2006/relationships" xmlns:v="urn:schemas-microsoft-com:vml" xmlns:w="http://schemas.openxmlformats.org/wordprocessingml/2006/main" xmlns:w10="urn:schemas-microsoft-com:office:word" xmlns:wp="http://schemas.openxmlformats.org/drawingml/2006/wordprocessingDrawing" xmlns:wps="http://schemas.microsoft.com/office/word/2010/wordprocessingShape" xmlns:wpg="http://schemas.microsoft.com/office/word/2010/wordprocessingGroup" xmlns:mc="http://schemas.openxmlformats.org/markup-compatibility/2006" xmlns:wp14="http://schemas.microsoft.com/office/word/2010/wordprocessingDrawing" xmlns:w14="http://schemas.microsoft.com/office/word/2010/wordml" xmlns:w15="http://schemas.microsoft.com/office/word/2012/wordml" mc:Ignorable="w14 wp14 w15">
   <w:p>
     <w:pPr>
       <w:pStyle w:val="Header"/>
       <w:jc w:val="both"/>
+      <w:rPr/>
     </w:pPr>
+    <w:r>
+      <w:rPr/>
+    </w:r>
   </w:p>
 </w:hdr>
 </file>
 
 <file path=word/numbering.xml><?xml version="1.0" encoding="utf-8"?>
-<w:numbering xmlns:wpc="http://schemas.microsoft.com/office/word/2010/wordprocessingCanvas" xmlns:cx="http://schemas.microsoft.com/office/drawing/2014/chartex" xmlns:cx1="http://schemas.microsoft.com/office/drawing/2015/9/8/chartex" xmlns:mc="http://schemas.openxmlformats.org/markup-compatibility/2006" xmlns:o="urn:schemas-microsoft-com:office:office" xmlns:r="http://schemas.openxmlformats.org/officeDocument/2006/relationships" xmlns:m="http://schemas.openxmlformats.org/officeDocument/2006/math" xmlns:v="urn:schemas-microsoft-com:vml" xmlns:wp14="http://schemas.microsoft.com/office/word/2010/wordprocessingDrawing" xmlns:wp="http://schemas.openxmlformats.org/drawingml/2006/wordprocessingDrawing" xmlns:w10="urn:schemas-microsoft-com:office:word" xmlns:w="http://schemas.openxmlformats.org/wordprocessingml/2006/main" xmlns:w14="http://schemas.microsoft.com/office/word/2010/wordml" xmlns:w15="http://schemas.microsoft.com/office/word/2012/wordml" xmlns:w16se="http://schemas.microsoft.com/office/word/2015/wordml/symex" xmlns:wpg="http://schemas.microsoft.com/office/word/2010/wordprocessingGroup" xmlns:wpi="http://schemas.microsoft.com/office/word/2010/wordprocessingInk" xmlns:wne="http://schemas.microsoft.com/office/word/2006/wordml" xmlns:wps="http://schemas.microsoft.com/office/word/2010/wordprocessingShape" mc:Ignorable="w14 w15 w16se wp14">
-  <w:abstractNum w:abstractNumId="0" w15:restartNumberingAfterBreak="0">
-    <w:nsid w:val="312C3020"/>
-    <w:multiLevelType w:val="hybridMultilevel"/>
-    <w:tmpl w:val="512EEAEE"/>
-    <w:lvl w:ilvl="0" w:tplc="C6320DB8">
-      <w:start w:val="1"/>
-      <w:numFmt w:val="decimal"/>
-      <w:lvlText w:val="%1."/>
-      <w:lvlJc w:val="left"/>
-      <w:pPr>
-        <w:ind w:left="360" w:hanging="360"/>
-      </w:pPr>
-      <w:rPr>
-        <w:rFonts w:hint="default"/>
-      </w:rPr>
-    </w:lvl>
-    <w:lvl w:ilvl="1" w:tplc="08090019" w:tentative="1">
-      <w:start w:val="1"/>
-      <w:numFmt w:val="lowerLetter"/>
-      <w:lvlText w:val="%2."/>
-      <w:lvlJc w:val="left"/>
-      <w:pPr>
-        <w:ind w:left="720" w:hanging="360"/>
-      </w:pPr>
-    </w:lvl>
-    <w:lvl w:ilvl="2" w:tplc="0809001B" w:tentative="1">
-      <w:start w:val="1"/>
-      <w:numFmt w:val="lowerRoman"/>
-      <w:lvlText w:val="%3."/>
-      <w:lvlJc w:val="right"/>
-      <w:pPr>
-        <w:ind w:left="1440" w:hanging="180"/>
-      </w:pPr>
-    </w:lvl>
-    <w:lvl w:ilvl="3" w:tplc="0809000F" w:tentative="1">
-      <w:start w:val="1"/>
-      <w:numFmt w:val="decimal"/>
-      <w:lvlText w:val="%4."/>
-      <w:lvlJc w:val="left"/>
-      <w:pPr>
-        <w:ind w:left="2160" w:hanging="360"/>
-      </w:pPr>
-    </w:lvl>
-    <w:lvl w:ilvl="4" w:tplc="08090019" w:tentative="1">
-      <w:start w:val="1"/>
-      <w:numFmt w:val="lowerLetter"/>
-      <w:lvlText w:val="%5."/>
-      <w:lvlJc w:val="left"/>
-      <w:pPr>
-        <w:ind w:left="2880" w:hanging="360"/>
-      </w:pPr>
-    </w:lvl>
-    <w:lvl w:ilvl="5" w:tplc="0809001B" w:tentative="1">
-      <w:start w:val="1"/>
-      <w:numFmt w:val="lowerRoman"/>
-      <w:lvlText w:val="%6."/>
-      <w:lvlJc w:val="right"/>
-      <w:pPr>
-        <w:ind w:left="3600" w:hanging="180"/>
-      </w:pPr>
-    </w:lvl>
-    <w:lvl w:ilvl="6" w:tplc="0809000F" w:tentative="1">
-      <w:start w:val="1"/>
-      <w:numFmt w:val="decimal"/>
-      <w:lvlText w:val="%7."/>
-      <w:lvlJc w:val="left"/>
-      <w:pPr>
-        <w:ind w:left="4320" w:hanging="360"/>
-      </w:pPr>
-    </w:lvl>
-    <w:lvl w:ilvl="7" w:tplc="08090019" w:tentative="1">
-      <w:start w:val="1"/>
-      <w:numFmt w:val="lowerLetter"/>
-      <w:lvlText w:val="%8."/>
-      <w:lvlJc w:val="left"/>
-      <w:pPr>
-        <w:ind w:left="5040" w:hanging="360"/>
-      </w:pPr>
-    </w:lvl>
-    <w:lvl w:ilvl="8" w:tplc="0809001B" w:tentative="1">
-      <w:start w:val="1"/>
-      <w:numFmt w:val="lowerRoman"/>
-      <w:lvlText w:val="%9."/>
-      <w:lvlJc w:val="right"/>
-      <w:pPr>
-        <w:ind w:left="5760" w:hanging="180"/>
-      </w:pPr>
-    </w:lvl>
-  </w:abstractNum>
-  <w:abstractNum w:abstractNumId="1" w15:restartNumberingAfterBreak="0">
-    <w:nsid w:val="37211CB9"/>
-    <w:multiLevelType w:val="hybridMultilevel"/>
-    <w:tmpl w:val="95C29F78"/>
-    <w:lvl w:ilvl="0" w:tplc="C6320DB8">
-      <w:start w:val="1"/>
-      <w:numFmt w:val="decimal"/>
-      <w:lvlText w:val="%1."/>
-      <w:lvlJc w:val="left"/>
-      <w:pPr>
-        <w:ind w:left="1080" w:hanging="360"/>
-      </w:pPr>
-      <w:rPr>
-        <w:rFonts w:hint="default"/>
-      </w:rPr>
-    </w:lvl>
-    <w:lvl w:ilvl="1" w:tplc="08090019" w:tentative="1">
-      <w:start w:val="1"/>
-      <w:numFmt w:val="lowerLetter"/>
-      <w:lvlText w:val="%2."/>
-      <w:lvlJc w:val="left"/>
-      <w:pPr>
-        <w:ind w:left="1800" w:hanging="360"/>
-      </w:pPr>
-    </w:lvl>
-    <w:lvl w:ilvl="2" w:tplc="0809001B" w:tentative="1">
-      <w:start w:val="1"/>
-      <w:numFmt w:val="lowerRoman"/>
-      <w:lvlText w:val="%3."/>
-      <w:lvlJc w:val="right"/>
-      <w:pPr>
-        <w:ind w:left="2520" w:hanging="180"/>
-      </w:pPr>
-    </w:lvl>
-    <w:lvl w:ilvl="3" w:tplc="0809000F" w:tentative="1">
-      <w:start w:val="1"/>
-      <w:numFmt w:val="decimal"/>
-      <w:lvlText w:val="%4."/>
-      <w:lvlJc w:val="left"/>
-      <w:pPr>
-        <w:ind w:left="3240" w:hanging="360"/>
-      </w:pPr>
-    </w:lvl>
-    <w:lvl w:ilvl="4" w:tplc="08090019" w:tentative="1">
-      <w:start w:val="1"/>
-      <w:numFmt w:val="lowerLetter"/>
-      <w:lvlText w:val="%5."/>
-      <w:lvlJc w:val="left"/>
-      <w:pPr>
-        <w:ind w:left="3960" w:hanging="360"/>
-      </w:pPr>
-    </w:lvl>
-    <w:lvl w:ilvl="5" w:tplc="0809001B" w:tentative="1">
-      <w:start w:val="1"/>
-      <w:numFmt w:val="lowerRoman"/>
-      <w:lvlText w:val="%6."/>
-      <w:lvlJc w:val="right"/>
-      <w:pPr>
-        <w:ind w:left="4680" w:hanging="180"/>
-      </w:pPr>
-    </w:lvl>
-    <w:lvl w:ilvl="6" w:tplc="0809000F" w:tentative="1">
-      <w:start w:val="1"/>
-      <w:numFmt w:val="decimal"/>
-      <w:lvlText w:val="%7."/>
-      <w:lvlJc w:val="left"/>
-      <w:pPr>
-        <w:ind w:left="5400" w:hanging="360"/>
-      </w:pPr>
-    </w:lvl>
-    <w:lvl w:ilvl="7" w:tplc="08090019" w:tentative="1">
-      <w:start w:val="1"/>
-      <w:numFmt w:val="lowerLetter"/>
-      <w:lvlText w:val="%8."/>
-      <w:lvlJc w:val="left"/>
-      <w:pPr>
-        <w:ind w:left="6120" w:hanging="360"/>
-      </w:pPr>
-    </w:lvl>
-    <w:lvl w:ilvl="8" w:tplc="0809001B" w:tentative="1">
-      <w:start w:val="1"/>
-      <w:numFmt w:val="lowerRoman"/>
-      <w:lvlText w:val="%9."/>
-      <w:lvlJc w:val="right"/>
-      <w:pPr>
-        <w:ind w:left="6840" w:hanging="180"/>
-      </w:pPr>
-    </w:lvl>
-  </w:abstractNum>
-  <w:abstractNum w:abstractNumId="2" w15:restartNumberingAfterBreak="0">
-    <w:nsid w:val="5CA31DB3"/>
-    <w:multiLevelType w:val="hybridMultilevel"/>
-    <w:tmpl w:val="DDE08032"/>
-    <w:lvl w:ilvl="0" w:tplc="9F82AB60">
+<w:numbering xmlns:w="http://schemas.openxmlformats.org/wordprocessingml/2006/main" xmlns:o="urn:schemas-microsoft-com:office:office" xmlns:r="http://schemas.openxmlformats.org/officeDocument/2006/relationships" xmlns:v="urn:schemas-microsoft-com:vml" xmlns:mc="http://schemas.openxmlformats.org/markup-compatibility/2006" xmlns:w14="http://schemas.microsoft.com/office/word/2010/wordml" mc:Ignorable="w14">
+  <w:abstractNum w:abstractNumId="1">
+    <w:lvl w:ilvl="0">
       <w:start w:val="1"/>
       <w:numFmt w:val="bullet"/>
       <w:lvlText w:val=""/>
       <w:lvlJc w:val="left"/>
       <w:pPr>
-        <w:ind w:left="227" w:hanging="227"/>
+        <w:tabs>
+          <w:tab w:val="num" w:pos="0"/>
+        </w:tabs>
+        <w:ind w:left="360" w:hanging="360"/>
       </w:pPr>
       <w:rPr>
-        <w:rFonts w:ascii="Times New Roman" w:hAnsi="Times New Roman" w:cs="Times New Roman"/>
-        <w:b w:val="0"/>
-        <w:bCs w:val="0"/>
-        <w:i w:val="0"/>
-        <w:iCs w:val="0"/>
-        <w:caps w:val="0"/>
-        <w:smallCaps w:val="0"/>
-        <w:strike w:val="0"/>
-        <w:dstrike w:val="0"/>
-        <w:outline w:val="0"/>
-        <w:shadow w:val="0"/>
-        <w:emboss w:val="0"/>
-        <w:imprint w:val="0"/>
-        <w:noProof w:val="0"/>
-        <w:snapToGrid w:val="0"/>
-        <w:vanish w:val="0"/>
-        <w:color w:val="000000"/>
-        <w:spacing w:val="0"/>
-        <w:w w:val="0"/>
-        <w:kern w:val="0"/>
-        <w:position w:val="0"/>
-        <w:sz w:val="0"/>
-        <w:szCs w:val="0"/>
-        <w:u w:val="none" w:color="000000"/>
-        <w:effect w:val="none"/>
-        <w:bdr w:val="none" w:sz="0" w:space="0" w:color="000000"/>
-        <w:shd w:val="clear" w:color="000000" w:fill="000000"/>
-        <w:vertAlign w:val="baseline"/>
-        <w:em w:val="none"/>
-        <w:lang w:val="x-none" w:eastAsia="x-none" w:bidi="x-none"/>
-        <w:specVanish w:val="0"/>
-        <w14:glow w14:rad="0">
-          <w14:srgbClr w14:val="000000"/>
-        </w14:glow>
-        <w14:shadow w14:blurRad="0" w14:dist="0" w14:dir="0" w14:sx="0" w14:sy="0" w14:kx="0" w14:ky="0" w14:algn="none">
-          <w14:srgbClr w14:val="000000"/>
-        </w14:shadow>
-        <w14:reflection w14:blurRad="0" w14:stA="0" w14:stPos="0" w14:endA="0" w14:endPos="0" w14:dist="0" w14:dir="0" w14:fadeDir="0" w14:sx="0" w14:sy="0" w14:kx="0" w14:ky="0" w14:algn="none"/>
-        <w14:textOutline w14:w="0" w14:cap="rnd" w14:cmpd="sng" w14:algn="ctr">
-          <w14:noFill/>
-          <w14:prstDash w14:val="solid"/>
-          <w14:bevel/>
-        </w14:textOutline>
-        <w14:scene3d>
-          <w14:camera w14:prst="orthographicFront"/>
-          <w14:lightRig w14:rig="threePt" w14:dir="t">
-            <w14:rot w14:lat="0" w14:lon="0" w14:rev="0"/>
-          </w14:lightRig>
-        </w14:scene3d>
-        <w14:props3d w14:extrusionH="0" w14:contourW="0" w14:prstMaterial="none"/>
-        <w14:ligatures w14:val="none"/>
-        <w14:numForm w14:val="default"/>
-        <w14:numSpacing w14:val="default"/>
-        <w14:stylisticSets/>
-        <w14:cntxtAlts w14:val="0"/>
+        <w:rFonts w:ascii="Symbol" w:hAnsi="Symbol" w:cs="Symbol" w:hint="default"/>
       </w:rPr>
     </w:lvl>
-    <w:lvl w:ilvl="1" w:tplc="04090003" w:tentative="1">
+    <w:lvl w:ilvl="1">
       <w:start w:val="1"/>
       <w:numFmt w:val="bullet"/>
       <w:lvlText w:val="o"/>
       <w:lvlJc w:val="left"/>
       <w:pPr>
-        <w:ind w:left="1440" w:hanging="360"/>
+        <w:tabs>
+          <w:tab w:val="num" w:pos="0"/>
+        </w:tabs>
+        <w:ind w:left="1080" w:hanging="360"/>
       </w:pPr>
       <w:rPr>
         <w:rFonts w:ascii="Courier New" w:hAnsi="Courier New" w:cs="Courier New" w:hint="default"/>
       </w:rPr>
     </w:lvl>
-    <w:lvl w:ilvl="2" w:tplc="04090005" w:tentative="1">
+    <w:lvl w:ilvl="2">
       <w:start w:val="1"/>
       <w:numFmt w:val="bullet"/>
       <w:lvlText w:val=""/>
       <w:lvlJc w:val="left"/>
       <w:pPr>
-        <w:ind w:left="2160" w:hanging="360"/>
+        <w:tabs>
+          <w:tab w:val="num" w:pos="0"/>
+        </w:tabs>
+        <w:ind w:left="1800" w:hanging="360"/>
       </w:pPr>
       <w:rPr>
-        <w:rFonts w:ascii="Wingdings" w:hAnsi="Wingdings" w:hint="default"/>
+        <w:rFonts w:ascii="Wingdings" w:hAnsi="Wingdings" w:cs="Wingdings" w:hint="default"/>
       </w:rPr>
     </w:lvl>
-    <w:lvl w:ilvl="3" w:tplc="04090001" w:tentative="1">
+    <w:lvl w:ilvl="3">
       <w:start w:val="1"/>
       <w:numFmt w:val="bullet"/>
       <w:lvlText w:val=""/>
       <w:lvlJc w:val="left"/>
       <w:pPr>
-        <w:ind w:left="2880" w:hanging="360"/>
+        <w:tabs>
+          <w:tab w:val="num" w:pos="0"/>
+        </w:tabs>
+        <w:ind w:left="2520" w:hanging="360"/>
       </w:pPr>
       <w:rPr>
-        <w:rFonts w:ascii="Symbol" w:hAnsi="Symbol" w:hint="default"/>
+        <w:rFonts w:ascii="Symbol" w:hAnsi="Symbol" w:cs="Symbol" w:hint="default"/>
       </w:rPr>
     </w:lvl>
-    <w:lvl w:ilvl="4" w:tplc="04090003" w:tentative="1">
+    <w:lvl w:ilvl="4">
       <w:start w:val="1"/>
       <w:numFmt w:val="bullet"/>
       <w:lvlText w:val="o"/>
       <w:lvlJc w:val="left"/>
       <w:pPr>
-        <w:ind w:left="3600" w:hanging="360"/>
+        <w:tabs>
+          <w:tab w:val="num" w:pos="0"/>
+        </w:tabs>
+        <w:ind w:left="3240" w:hanging="360"/>
       </w:pPr>
       <w:rPr>
         <w:rFonts w:ascii="Courier New" w:hAnsi="Courier New" w:cs="Courier New" w:hint="default"/>
       </w:rPr>
     </w:lvl>
-    <w:lvl w:ilvl="5" w:tplc="04090005" w:tentative="1">
+    <w:lvl w:ilvl="5">
       <w:start w:val="1"/>
       <w:numFmt w:val="bullet"/>
       <w:lvlText w:val=""/>
       <w:lvlJc w:val="left"/>
       <w:pPr>
-        <w:ind w:left="4320" w:hanging="360"/>
+        <w:tabs>
+          <w:tab w:val="num" w:pos="0"/>
+        </w:tabs>
+        <w:ind w:left="3960" w:hanging="360"/>
       </w:pPr>
       <w:rPr>
-        <w:rFonts w:ascii="Wingdings" w:hAnsi="Wingdings" w:hint="default"/>
+        <w:rFonts w:ascii="Wingdings" w:hAnsi="Wingdings" w:cs="Wingdings" w:hint="default"/>
       </w:rPr>
     </w:lvl>
-    <w:lvl w:ilvl="6" w:tplc="04090001" w:tentative="1">
+    <w:lvl w:ilvl="6">
       <w:start w:val="1"/>
       <w:numFmt w:val="bullet"/>
       <w:lvlText w:val=""/>
       <w:lvlJc w:val="left"/>
       <w:pPr>
-        <w:ind w:left="5040" w:hanging="360"/>
+        <w:tabs>
+          <w:tab w:val="num" w:pos="0"/>
+        </w:tabs>
+        <w:ind w:left="4680" w:hanging="360"/>
       </w:pPr>
       <w:rPr>
-        <w:rFonts w:ascii="Symbol" w:hAnsi="Symbol" w:hint="default"/>
+        <w:rFonts w:ascii="Symbol" w:hAnsi="Symbol" w:cs="Symbol" w:hint="default"/>
       </w:rPr>
     </w:lvl>
-    <w:lvl w:ilvl="7" w:tplc="04090003" w:tentative="1">
+    <w:lvl w:ilvl="7">
       <w:start w:val="1"/>
       <w:numFmt w:val="bullet"/>
       <w:lvlText w:val="o"/>
       <w:lvlJc w:val="left"/>
       <w:pPr>
-        <w:ind w:left="5760" w:hanging="360"/>
+        <w:tabs>
+          <w:tab w:val="num" w:pos="0"/>
+        </w:tabs>
+        <w:ind w:left="5400" w:hanging="360"/>
       </w:pPr>
       <w:rPr>
         <w:rFonts w:ascii="Courier New" w:hAnsi="Courier New" w:cs="Courier New" w:hint="default"/>
       </w:rPr>
     </w:lvl>
-    <w:lvl w:ilvl="8" w:tplc="04090005" w:tentative="1">
+    <w:lvl w:ilvl="8">
       <w:start w:val="1"/>
       <w:numFmt w:val="bullet"/>
       <w:lvlText w:val=""/>
       <w:lvlJc w:val="left"/>
       <w:pPr>
-        <w:ind w:left="6480" w:hanging="360"/>
+        <w:tabs>
+          <w:tab w:val="num" w:pos="0"/>
+        </w:tabs>
+        <w:ind w:left="6120" w:hanging="360"/>
       </w:pPr>
       <w:rPr>
-        <w:rFonts w:ascii="Wingdings" w:hAnsi="Wingdings" w:hint="default"/>
+        <w:rFonts w:ascii="Wingdings" w:hAnsi="Wingdings" w:cs="Wingdings" w:hint="default"/>
       </w:rPr>
     </w:lvl>
   </w:abstractNum>
-  <w:abstractNum w:abstractNumId="3" w15:restartNumberingAfterBreak="0">
-    <w:nsid w:val="62122337"/>
-    <w:multiLevelType w:val="hybridMultilevel"/>
-    <w:tmpl w:val="76BCAF4A"/>
-    <w:lvl w:ilvl="0" w:tplc="FAC2902C">
+  <w:abstractNum w:abstractNumId="2">
+    <w:lvl w:ilvl="0">
       <w:start w:val="1"/>
-      <w:numFmt w:val="bullet"/>
-      <w:lvlText w:val=""/>
+      <w:numFmt w:val="none"/>
+      <w:suff w:val="nothing"/>
+      <w:lvlText w:val=""/>
       <w:lvlJc w:val="left"/>
       <w:pPr>
-        <w:ind w:left="227" w:hanging="227"/>
-      </w:pPr>
-      <w:rPr>
-        <w:rFonts w:ascii="Symbol" w:hAnsi="Symbol" w:hint="default"/>
-        <w:color w:val="7F4633"/>
-      </w:rPr>
+        <w:tabs>
+          <w:tab w:val="num" w:pos="0"/>
+        </w:tabs>
+        <w:ind w:left="0" w:hanging="0"/>
+      </w:pPr>
     </w:lvl>
-    <w:lvl w:ilvl="1" w:tplc="04090003" w:tentative="1">
+    <w:lvl w:ilvl="1">
       <w:start w:val="1"/>
-      <w:numFmt w:val="bullet"/>
-      <w:lvlText w:val="o"/>
+      <w:numFmt w:val="none"/>
+      <w:suff w:val="nothing"/>
+      <w:lvlText w:val=""/>
       <w:lvlJc w:val="left"/>
       <w:pPr>
-        <w:ind w:left="1440" w:hanging="360"/>
-      </w:pPr>
-      <w:rPr>
-        <w:rFonts w:ascii="Courier New" w:hAnsi="Courier New" w:cs="Courier New" w:hint="default"/>
-      </w:rPr>
+        <w:tabs>
+          <w:tab w:val="num" w:pos="0"/>
+        </w:tabs>
+        <w:ind w:left="0" w:hanging="0"/>
+      </w:pPr>
     </w:lvl>
-    <w:lvl w:ilvl="2" w:tplc="04090005" w:tentative="1">
+    <w:lvl w:ilvl="2">
       <w:start w:val="1"/>
-      <w:numFmt w:val="bullet"/>
-      <w:lvlText w:val=""/>
+      <w:numFmt w:val="none"/>
+      <w:suff w:val="nothing"/>
+      <w:lvlText w:val=""/>
       <w:lvlJc w:val="left"/>
       <w:pPr>
-        <w:ind w:left="2160" w:hanging="360"/>
-      </w:pPr>
-      <w:rPr>
-        <w:rFonts w:ascii="Wingdings" w:hAnsi="Wingdings" w:hint="default"/>
-      </w:rPr>
+        <w:tabs>
+          <w:tab w:val="num" w:pos="0"/>
+        </w:tabs>
+        <w:ind w:left="0" w:hanging="0"/>
+      </w:pPr>
     </w:lvl>
-    <w:lvl w:ilvl="3" w:tplc="04090001" w:tentative="1">
+    <w:lvl w:ilvl="3">
       <w:start w:val="1"/>
-      <w:numFmt w:val="bullet"/>
-      <w:lvlText w:val=""/>
+      <w:numFmt w:val="none"/>
+      <w:suff w:val="nothing"/>
+      <w:lvlText w:val=""/>
       <w:lvlJc w:val="left"/>
       <w:pPr>
-        <w:ind w:left="2880" w:hanging="360"/>
-      </w:pPr>
-      <w:rPr>
-        <w:rFonts w:ascii="Symbol" w:hAnsi="Symbol" w:hint="default"/>
-      </w:rPr>
+        <w:tabs>
+          <w:tab w:val="num" w:pos="0"/>
+        </w:tabs>
+        <w:ind w:left="0" w:hanging="0"/>
+      </w:pPr>
     </w:lvl>
-    <w:lvl w:ilvl="4" w:tplc="04090003" w:tentative="1">
+    <w:lvl w:ilvl="4">
       <w:start w:val="1"/>
-      <w:numFmt w:val="bullet"/>
-      <w:lvlText w:val="o"/>
+      <w:numFmt w:val="none"/>
+      <w:suff w:val="nothing"/>
+      <w:lvlText w:val=""/>
       <w:lvlJc w:val="left"/>
       <w:pPr>
-        <w:ind w:left="3600" w:hanging="360"/>
-      </w:pPr>
-      <w:rPr>
-        <w:rFonts w:ascii="Courier New" w:hAnsi="Courier New" w:cs="Courier New" w:hint="default"/>
-      </w:rPr>
+        <w:tabs>
+          <w:tab w:val="num" w:pos="0"/>
+        </w:tabs>
+        <w:ind w:left="0" w:hanging="0"/>
+      </w:pPr>
     </w:lvl>
-    <w:lvl w:ilvl="5" w:tplc="04090005" w:tentative="1">
+    <w:lvl w:ilvl="5">
       <w:start w:val="1"/>
-      <w:numFmt w:val="bullet"/>
-      <w:lvlText w:val=""/>
+      <w:numFmt w:val="none"/>
+      <w:suff w:val="nothing"/>
+      <w:lvlText w:val=""/>
       <w:lvlJc w:val="left"/>
       <w:pPr>
-        <w:ind w:left="4320" w:hanging="360"/>
-      </w:pPr>
-      <w:rPr>
-        <w:rFonts w:ascii="Wingdings" w:hAnsi="Wingdings" w:hint="default"/>
-      </w:rPr>
+        <w:tabs>
+          <w:tab w:val="num" w:pos="0"/>
+        </w:tabs>
+        <w:ind w:left="0" w:hanging="0"/>
+      </w:pPr>
     </w:lvl>
-    <w:lvl w:ilvl="6" w:tplc="04090001" w:tentative="1">
+    <w:lvl w:ilvl="6">
       <w:start w:val="1"/>
-      <w:numFmt w:val="bullet"/>
-      <w:lvlText w:val=""/>
+      <w:numFmt w:val="none"/>
+      <w:suff w:val="nothing"/>
+      <w:lvlText w:val=""/>
       <w:lvlJc w:val="left"/>
       <w:pPr>
-        <w:ind w:left="5040" w:hanging="360"/>
-      </w:pPr>
-      <w:rPr>
-        <w:rFonts w:ascii="Symbol" w:hAnsi="Symbol" w:hint="default"/>
-      </w:rPr>
+        <w:tabs>
+          <w:tab w:val="num" w:pos="0"/>
+        </w:tabs>
+        <w:ind w:left="0" w:hanging="0"/>
+      </w:pPr>
     </w:lvl>
-    <w:lvl w:ilvl="7" w:tplc="04090003" w:tentative="1">
+    <w:lvl w:ilvl="7">
       <w:start w:val="1"/>
-      <w:numFmt w:val="bullet"/>
-      <w:lvlText w:val="o"/>
+      <w:numFmt w:val="none"/>
+      <w:suff w:val="nothing"/>
+      <w:lvlText w:val=""/>
       <w:lvlJc w:val="left"/>
       <w:pPr>
-        <w:ind w:left="5760" w:hanging="360"/>
-      </w:pPr>
-      <w:rPr>
-        <w:rFonts w:ascii="Courier New" w:hAnsi="Courier New" w:cs="Courier New" w:hint="default"/>
-      </w:rPr>
+        <w:tabs>
+          <w:tab w:val="num" w:pos="0"/>
+        </w:tabs>
+        <w:ind w:left="0" w:hanging="0"/>
+      </w:pPr>
     </w:lvl>
-    <w:lvl w:ilvl="8" w:tplc="04090005" w:tentative="1">
+    <w:lvl w:ilvl="8">
       <w:start w:val="1"/>
-      <w:numFmt w:val="bullet"/>
-      <w:lvlText w:val=""/>
+      <w:numFmt w:val="none"/>
+      <w:suff w:val="nothing"/>
+      <w:lvlText w:val=""/>
       <w:lvlJc w:val="left"/>
       <w:pPr>
-        <w:ind w:left="6480" w:hanging="360"/>
-      </w:pPr>
-      <w:rPr>
-        <w:rFonts w:ascii="Wingdings" w:hAnsi="Wingdings" w:hint="default"/>
-      </w:rPr>
-    </w:lvl>
-  </w:abstractNum>
-  <w:abstractNum w:abstractNumId="4" w15:restartNumberingAfterBreak="0">
-    <w:nsid w:val="73C21798"/>
-    <w:multiLevelType w:val="hybridMultilevel"/>
-    <w:tmpl w:val="73A4BB4C"/>
-    <w:lvl w:ilvl="0" w:tplc="D0ACDE40">
-      <w:start w:val="1"/>
-      <w:numFmt w:val="bullet"/>
-      <w:pStyle w:val="Bulletpointstyle"/>
-      <w:lvlText w:val=""/>
-      <w:lvlJc w:val="left"/>
-      <w:pPr>
-        <w:ind w:left="360" w:hanging="360"/>
-      </w:pPr>
-      <w:rPr>
-        <w:rFonts w:ascii="Symbol" w:hAnsi="Symbol" w:hint="default"/>
-      </w:rPr>
-    </w:lvl>
-    <w:lvl w:ilvl="1" w:tplc="04090003" w:tentative="1">
-      <w:start w:val="1"/>
-      <w:numFmt w:val="bullet"/>
-      <w:lvlText w:val="o"/>
-      <w:lvlJc w:val="left"/>
-      <w:pPr>
-        <w:ind w:left="1080" w:hanging="360"/>
-      </w:pPr>
-      <w:rPr>
-        <w:rFonts w:ascii="Courier New" w:hAnsi="Courier New" w:cs="Courier New" w:hint="default"/>
-      </w:rPr>
-    </w:lvl>
-    <w:lvl w:ilvl="2" w:tplc="04090005" w:tentative="1">
-      <w:start w:val="1"/>
-      <w:numFmt w:val="bullet"/>
-      <w:lvlText w:val=""/>
-      <w:lvlJc w:val="left"/>
-      <w:pPr>
-        <w:ind w:left="1800" w:hanging="360"/>
-      </w:pPr>
-      <w:rPr>
-        <w:rFonts w:ascii="Wingdings" w:hAnsi="Wingdings" w:hint="default"/>
-      </w:rPr>
-    </w:lvl>
-    <w:lvl w:ilvl="3" w:tplc="04090001" w:tentative="1">
-      <w:start w:val="1"/>
-      <w:numFmt w:val="bullet"/>
-      <w:lvlText w:val=""/>
-      <w:lvlJc w:val="left"/>
-      <w:pPr>
-        <w:ind w:left="2520" w:hanging="360"/>
-      </w:pPr>
-      <w:rPr>
-        <w:rFonts w:ascii="Symbol" w:hAnsi="Symbol" w:hint="default"/>
-      </w:rPr>
-    </w:lvl>
-    <w:lvl w:ilvl="4" w:tplc="04090003" w:tentative="1">
-      <w:start w:val="1"/>
-      <w:numFmt w:val="bullet"/>
-      <w:lvlText w:val="o"/>
-      <w:lvlJc w:val="left"/>
-      <w:pPr>
-        <w:ind w:left="3240" w:hanging="360"/>
-      </w:pPr>
-      <w:rPr>
-        <w:rFonts w:ascii="Courier New" w:hAnsi="Courier New" w:cs="Courier New" w:hint="default"/>
-      </w:rPr>
-    </w:lvl>
-    <w:lvl w:ilvl="5" w:tplc="04090005" w:tentative="1">
-      <w:start w:val="1"/>
-      <w:numFmt w:val="bullet"/>
-      <w:lvlText w:val=""/>
-      <w:lvlJc w:val="left"/>
-      <w:pPr>
-        <w:ind w:left="3960" w:hanging="360"/>
-      </w:pPr>
-      <w:rPr>
-        <w:rFonts w:ascii="Wingdings" w:hAnsi="Wingdings" w:hint="default"/>
-      </w:rPr>
-    </w:lvl>
-    <w:lvl w:ilvl="6" w:tplc="04090001" w:tentative="1">
-      <w:start w:val="1"/>
-      <w:numFmt w:val="bullet"/>
-      <w:lvlText w:val=""/>
-      <w:lvlJc w:val="left"/>
-      <w:pPr>
-        <w:ind w:left="4680" w:hanging="360"/>
-      </w:pPr>
-      <w:rPr>
-        <w:rFonts w:ascii="Symbol" w:hAnsi="Symbol" w:hint="default"/>
-      </w:rPr>
-    </w:lvl>
-    <w:lvl w:ilvl="7" w:tplc="04090003" w:tentative="1">
-      <w:start w:val="1"/>
-      <w:numFmt w:val="bullet"/>
-      <w:lvlText w:val="o"/>
-      <w:lvlJc w:val="left"/>
-      <w:pPr>
-        <w:ind w:left="5400" w:hanging="360"/>
-      </w:pPr>
-      <w:rPr>
-        <w:rFonts w:ascii="Courier New" w:hAnsi="Courier New" w:cs="Courier New" w:hint="default"/>
-      </w:rPr>
-    </w:lvl>
-    <w:lvl w:ilvl="8" w:tplc="04090005" w:tentative="1">
-      <w:start w:val="1"/>
-      <w:numFmt w:val="bullet"/>
-      <w:lvlText w:val=""/>
-      <w:lvlJc w:val="left"/>
-      <w:pPr>
-        <w:ind w:left="6120" w:hanging="360"/>
-      </w:pPr>
-      <w:rPr>
-        <w:rFonts w:ascii="Wingdings" w:hAnsi="Wingdings" w:hint="default"/>
-      </w:rPr>
+        <w:tabs>
+          <w:tab w:val="num" w:pos="0"/>
+        </w:tabs>
+        <w:ind w:left="0" w:hanging="0"/>
+      </w:pPr>
     </w:lvl>
   </w:abstractNum>
   <w:num w:numId="1">
-    <w:abstractNumId w:val="2"/>
+    <w:abstractNumId w:val="1"/>
   </w:num>
   <w:num w:numId="2">
-    <w:abstractNumId w:val="4"/>
-  </w:num>
-  <w:num w:numId="3">
-    <w:abstractNumId w:val="3"/>
-  </w:num>
-  <w:num w:numId="4">
-    <w:abstractNumId w:val="1"/>
-  </w:num>
-  <w:num w:numId="5">
-    <w:abstractNumId w:val="0"/>
+    <w:abstractNumId w:val="2"/>
   </w:num>
 </w:numbering>
 </file>
 
 <file path=word/styles.xml><?xml version="1.0" encoding="utf-8"?>
-<w:styles xmlns:mc="http://schemas.openxmlformats.org/markup-compatibility/2006" xmlns:r="http://schemas.openxmlformats.org/officeDocument/2006/relationships" xmlns:w="http://schemas.openxmlformats.org/wordprocessingml/2006/main" xmlns:w14="http://schemas.microsoft.com/office/word/2010/wordml" xmlns:w15="http://schemas.microsoft.com/office/word/2012/wordml" xmlns:w16se="http://schemas.microsoft.com/office/word/2015/wordml/symex" mc:Ignorable="w14 w15 w16se">
+<w:styles xmlns:w="http://schemas.openxmlformats.org/wordprocessingml/2006/main" xmlns:w14="http://schemas.microsoft.com/office/word/2010/wordml" xmlns:mc="http://schemas.openxmlformats.org/markup-compatibility/2006" mc:Ignorable="w14">
   <w:docDefaults>
     <w:rPrDefault>
       <w:rPr>
-        <w:rFonts w:asciiTheme="minorHAnsi" w:eastAsiaTheme="minorHAnsi" w:hAnsiTheme="minorHAnsi" w:cstheme="minorBidi"/>
+        <w:rFonts w:ascii="Calibri" w:hAnsi="Calibri" w:eastAsia="Calibri" w:cs="" w:asciiTheme="minorHAnsi" w:cstheme="minorBidi" w:eastAsiaTheme="minorHAnsi" w:hAnsiTheme="minorHAnsi"/>
         <w:sz w:val="24"/>
         <w:szCs w:val="24"/>
         <w:lang w:val="en-US" w:eastAsia="en-US" w:bidi="ar-SA"/>
       </w:rPr>
     </w:rPrDefault>
-    <w:pPrDefault/>
+    <w:pPrDefault>
+      <w:pPr>
+        <w:suppressAutoHyphens w:val="true"/>
+      </w:pPr>
+    </w:pPrDefault>
   </w:docDefaults>
   <w:latentStyles w:defLockedState="0" w:defUIPriority="99" w:defSemiHidden="0" w:defUnhideWhenUsed="0" w:defQFormat="0" w:count="371">
     <w:lsdException w:name="Normal" w:uiPriority="0" w:qFormat="1"/>
     <w:lsdException w:name="heading 1" w:uiPriority="9" w:qFormat="1"/>
-    <w:lsdException w:name="heading 2" w:semiHidden="1" w:uiPriority="9" w:unhideWhenUsed="1" w:qFormat="1"/>
-    <w:lsdException w:name="heading 3" w:semiHidden="1" w:uiPriority="9" w:unhideWhenUsed="1" w:qFormat="1"/>
-    <w:lsdException w:name="heading 4" w:semiHidden="1" w:uiPriority="9" w:unhideWhenUsed="1" w:qFormat="1"/>
-    <w:lsdException w:name="heading 5" w:semiHidden="1" w:uiPriority="9" w:unhideWhenUsed="1" w:qFormat="1"/>
-    <w:lsdException w:name="heading 6" w:semiHidden="1" w:uiPriority="9" w:unhideWhenUsed="1" w:qFormat="1"/>
-    <w:lsdException w:name="heading 7" w:semiHidden="1" w:uiPriority="9" w:unhideWhenUsed="1" w:qFormat="1"/>
-    <w:lsdException w:name="heading 8" w:semiHidden="1" w:uiPriority="9" w:unhideWhenUsed="1" w:qFormat="1"/>
-    <w:lsdException w:name="heading 9" w:semiHidden="1" w:uiPriority="9" w:unhideWhenUsed="1" w:qFormat="1"/>
+    <w:lsdException w:name="heading 2" w:uiPriority="9" w:semiHidden="1" w:unhideWhenUsed="1" w:qFormat="1"/>
+    <w:lsdException w:name="heading 3" w:uiPriority="9" w:semiHidden="1" w:unhideWhenUsed="1" w:qFormat="1"/>
+    <w:lsdException w:name="heading 4" w:uiPriority="9" w:semiHidden="1" w:unhideWhenUsed="1" w:qFormat="1"/>
+    <w:lsdException w:name="heading 5" w:uiPriority="9" w:semiHidden="1" w:unhideWhenUsed="1" w:qFormat="1"/>
+    <w:lsdException w:name="heading 6" w:uiPriority="9" w:semiHidden="1" w:unhideWhenUsed="1" w:qFormat="1"/>
+    <w:lsdException w:name="heading 7" w:uiPriority="9" w:semiHidden="1" w:unhideWhenUsed="1" w:qFormat="1"/>
+    <w:lsdException w:name="heading 8" w:uiPriority="9" w:semiHidden="1" w:unhideWhenUsed="1" w:qFormat="1"/>
+    <w:lsdException w:name="heading 9" w:uiPriority="9" w:semiHidden="1" w:unhideWhenUsed="1" w:qFormat="1"/>
     <w:lsdException w:name="index 1" w:semiHidden="1" w:unhideWhenUsed="1"/>
     <w:lsdException w:name="index 2" w:semiHidden="1" w:unhideWhenUsed="1"/>
     <w:lsdException w:name="index 3" w:semiHidden="1" w:unhideWhenUsed="1"/>
@@ -1361,22 +1137,22 @@
     <w:lsdException w:name="index 7" w:semiHidden="1" w:unhideWhenUsed="1"/>
     <w:lsdException w:name="index 8" w:semiHidden="1" w:unhideWhenUsed="1"/>
     <w:lsdException w:name="index 9" w:semiHidden="1" w:unhideWhenUsed="1"/>
-    <w:lsdException w:name="toc 1" w:semiHidden="1" w:uiPriority="39" w:unhideWhenUsed="1"/>
-    <w:lsdException w:name="toc 2" w:semiHidden="1" w:uiPriority="39" w:unhideWhenUsed="1"/>
-    <w:lsdException w:name="toc 3" w:semiHidden="1" w:uiPriority="39" w:unhideWhenUsed="1"/>
-    <w:lsdException w:name="toc 4" w:semiHidden="1" w:uiPriority="39" w:unhideWhenUsed="1"/>
-    <w:lsdException w:name="toc 5" w:semiHidden="1" w:uiPriority="39" w:unhideWhenUsed="1"/>
-    <w:lsdException w:name="toc 6" w:semiHidden="1" w:uiPriority="39" w:unhideWhenUsed="1"/>
-    <w:lsdException w:name="toc 7" w:semiHidden="1" w:uiPriority="39" w:unhideWhenUsed="1"/>
-    <w:lsdException w:name="toc 8" w:semiHidden="1" w:uiPriority="39" w:unhideWhenUsed="1"/>
-    <w:lsdException w:name="toc 9" w:semiHidden="1" w:uiPriority="39" w:unhideWhenUsed="1"/>
+    <w:lsdException w:name="toc 1" w:uiPriority="39" w:semiHidden="1" w:unhideWhenUsed="1"/>
+    <w:lsdException w:name="toc 2" w:uiPriority="39" w:semiHidden="1" w:unhideWhenUsed="1"/>
+    <w:lsdException w:name="toc 3" w:uiPriority="39" w:semiHidden="1" w:unhideWhenUsed="1"/>
+    <w:lsdException w:name="toc 4" w:uiPriority="39" w:semiHidden="1" w:unhideWhenUsed="1"/>
+    <w:lsdException w:name="toc 5" w:uiPriority="39" w:semiHidden="1" w:unhideWhenUsed="1"/>
+    <w:lsdException w:name="toc 6" w:uiPriority="39" w:semiHidden="1" w:unhideWhenUsed="1"/>
+    <w:lsdException w:name="toc 7" w:uiPriority="39" w:semiHidden="1" w:unhideWhenUsed="1"/>
+    <w:lsdException w:name="toc 8" w:uiPriority="39" w:semiHidden="1" w:unhideWhenUsed="1"/>
+    <w:lsdException w:name="toc 9" w:uiPriority="39" w:semiHidden="1" w:unhideWhenUsed="1"/>
     <w:lsdException w:name="Normal Indent" w:semiHidden="1" w:unhideWhenUsed="1"/>
     <w:lsdException w:name="footnote text" w:semiHidden="1" w:unhideWhenUsed="1"/>
     <w:lsdException w:name="annotation text" w:semiHidden="1" w:unhideWhenUsed="1"/>
     <w:lsdException w:name="header" w:semiHidden="1" w:unhideWhenUsed="1"/>
     <w:lsdException w:name="footer" w:semiHidden="1" w:unhideWhenUsed="1"/>
     <w:lsdException w:name="index heading" w:semiHidden="1" w:unhideWhenUsed="1"/>
-    <w:lsdException w:name="caption" w:semiHidden="1" w:uiPriority="35" w:unhideWhenUsed="1" w:qFormat="1"/>
+    <w:lsdException w:name="caption" w:uiPriority="35" w:semiHidden="1" w:unhideWhenUsed="1" w:qFormat="1"/>
     <w:lsdException w:name="table of figures" w:semiHidden="1" w:unhideWhenUsed="1"/>
     <w:lsdException w:name="envelope address" w:semiHidden="1" w:unhideWhenUsed="1"/>
     <w:lsdException w:name="envelope return" w:semiHidden="1" w:unhideWhenUsed="1"/>
@@ -1407,7 +1183,7 @@
     <w:lsdException w:name="Title" w:uiPriority="10" w:qFormat="1"/>
     <w:lsdException w:name="Closing" w:semiHidden="1" w:unhideWhenUsed="1"/>
     <w:lsdException w:name="Signature" w:semiHidden="1" w:unhideWhenUsed="1"/>
-    <w:lsdException w:name="Default Paragraph Font" w:semiHidden="1" w:uiPriority="1" w:unhideWhenUsed="1"/>
+    <w:lsdException w:name="Default Paragraph Font" w:uiPriority="1" w:semiHidden="1" w:unhideWhenUsed="1"/>
     <w:lsdException w:name="Body Text" w:semiHidden="1" w:unhideWhenUsed="1"/>
     <w:lsdException w:name="Body Text Indent" w:semiHidden="1" w:unhideWhenUsed="1"/>
     <w:lsdException w:name="List Continue" w:semiHidden="1" w:unhideWhenUsed="1"/>
@@ -1607,8 +1383,8 @@
     <w:lsdException w:name="Subtle Reference" w:uiPriority="31" w:qFormat="1"/>
     <w:lsdException w:name="Intense Reference" w:uiPriority="32" w:qFormat="1"/>
     <w:lsdException w:name="Book Title" w:uiPriority="33" w:qFormat="1"/>
-    <w:lsdException w:name="Bibliography" w:semiHidden="1" w:uiPriority="37" w:unhideWhenUsed="1"/>
-    <w:lsdException w:name="TOC Heading" w:semiHidden="1" w:uiPriority="39" w:unhideWhenUsed="1" w:qFormat="1"/>
+    <w:lsdException w:name="Bibliography" w:uiPriority="37" w:semiHidden="1" w:unhideWhenUsed="1"/>
+    <w:lsdException w:name="TOC Heading" w:uiPriority="39" w:semiHidden="1" w:unhideWhenUsed="1" w:qFormat="1"/>
     <w:lsdException w:name="Plain Table 1" w:uiPriority="41"/>
     <w:lsdException w:name="Plain Table 2" w:uiPriority="42"/>
     <w:lsdException w:name="Plain Table 3" w:uiPriority="43"/>
@@ -1714,190 +1490,729 @@
     <w:lsdException w:name="List Table 6 Colorful Accent 6" w:uiPriority="51"/>
     <w:lsdException w:name="List Table 7 Colorful Accent 6" w:uiPriority="52"/>
   </w:latentStyles>
-  <w:style w:type="paragraph" w:default="1" w:styleId="Normal">
+  <w:style w:type="paragraph" w:styleId="Normal" w:default="1">
     <w:name w:val="Normal"/>
     <w:qFormat/>
-    <w:rsid w:val="002C4632"/>
-    <w:rPr>
-      <w:rFonts w:ascii="Tahoma" w:hAnsi="Tahoma" w:cs="Arial"/>
+    <w:rsid w:val="002c4632"/>
+    <w:pPr>
+      <w:widowControl/>
+      <w:bidi w:val="0"/>
+      <w:spacing w:before="0" w:after="0"/>
+      <w:jc w:val="left"/>
+    </w:pPr>
+    <w:rPr>
+      <w:rFonts w:ascii="Tahoma" w:hAnsi="Tahoma" w:cs="Arial" w:eastAsia="Calibri" w:eastAsiaTheme="minorHAnsi"/>
+      <w:color w:val="auto"/>
+      <w:kern w:val="0"/>
       <w:sz w:val="22"/>
       <w:szCs w:val="20"/>
-      <w:lang w:val="en-GB"/>
+      <w:lang w:val="en-GB" w:eastAsia="en-US" w:bidi="ar-SA"/>
     </w:rPr>
   </w:style>
   <w:style w:type="paragraph" w:styleId="Heading1">
-    <w:name w:val="heading 1"/>
+    <w:name w:val="Heading 1"/>
     <w:basedOn w:val="Subtitle"/>
-    <w:next w:val="BodyText"/>
+    <w:next w:val="TextBody"/>
     <w:link w:val="Heading1Char"/>
     <w:uiPriority w:val="9"/>
     <w:qFormat/>
-    <w:rsid w:val="0023774B"/>
+    <w:rsid w:val="0023774b"/>
     <w:pPr>
-      <w:spacing w:after="284" w:line="480" w:lineRule="exact"/>
+      <w:spacing w:lineRule="exact" w:line="480" w:before="240" w:after="284"/>
       <w:outlineLvl w:val="0"/>
     </w:pPr>
     <w:rPr>
-      <w:bCs w:val="0"/>
+      <w:bCs w:val="false"/>
       <w:sz w:val="40"/>
       <w:szCs w:val="40"/>
     </w:rPr>
   </w:style>
   <w:style w:type="paragraph" w:styleId="Heading2">
-    <w:name w:val="heading 2"/>
+    <w:name w:val="Heading 2"/>
     <w:basedOn w:val="Normal"/>
     <w:next w:val="Normal"/>
     <w:link w:val="Heading2Char"/>
     <w:uiPriority w:val="9"/>
     <w:unhideWhenUsed/>
     <w:qFormat/>
-    <w:rsid w:val="005B1B00"/>
+    <w:rsid w:val="005b1b00"/>
     <w:pPr>
-      <w:keepNext/>
+      <w:keepNext w:val="true"/>
       <w:keepLines/>
-      <w:spacing w:before="40"/>
+      <w:spacing w:before="40" w:after="0"/>
       <w:outlineLvl w:val="1"/>
     </w:pPr>
     <w:rPr>
-      <w:rFonts w:asciiTheme="majorHAnsi" w:eastAsiaTheme="majorEastAsia" w:hAnsiTheme="majorHAnsi" w:cstheme="majorBidi"/>
+      <w:rFonts w:ascii="Calibri Light" w:hAnsi="Calibri Light" w:eastAsia="" w:cs="" w:asciiTheme="majorHAnsi" w:cstheme="majorBidi" w:eastAsiaTheme="majorEastAsia" w:hAnsiTheme="majorHAnsi"/>
       <w:color w:val="000000" w:themeColor="text1"/>
       <w:sz w:val="26"/>
       <w:szCs w:val="26"/>
     </w:rPr>
   </w:style>
   <w:style w:type="paragraph" w:styleId="Heading3">
-    <w:name w:val="heading 3"/>
+    <w:name w:val="Heading 3"/>
     <w:basedOn w:val="Normal"/>
     <w:next w:val="Normal"/>
     <w:link w:val="Heading3Char"/>
     <w:uiPriority w:val="9"/>
     <w:unhideWhenUsed/>
     <w:qFormat/>
-    <w:rsid w:val="005B1B00"/>
+    <w:rsid w:val="005b1b00"/>
     <w:pPr>
-      <w:keepNext/>
+      <w:keepNext w:val="true"/>
       <w:keepLines/>
-      <w:spacing w:before="40"/>
+      <w:spacing w:before="40" w:after="0"/>
       <w:outlineLvl w:val="2"/>
     </w:pPr>
     <w:rPr>
-      <w:rFonts w:asciiTheme="majorHAnsi" w:eastAsiaTheme="majorEastAsia" w:hAnsiTheme="majorHAnsi" w:cstheme="majorBidi"/>
+      <w:rFonts w:ascii="Calibri Light" w:hAnsi="Calibri Light" w:eastAsia="" w:cs="" w:asciiTheme="majorHAnsi" w:cstheme="majorBidi" w:eastAsiaTheme="majorEastAsia" w:hAnsiTheme="majorHAnsi"/>
       <w:color w:val="000000" w:themeColor="text1"/>
       <w:sz w:val="24"/>
       <w:szCs w:val="24"/>
     </w:rPr>
   </w:style>
   <w:style w:type="paragraph" w:styleId="Heading4">
-    <w:name w:val="heading 4"/>
+    <w:name w:val="Heading 4"/>
     <w:basedOn w:val="Normal"/>
     <w:next w:val="Normal"/>
     <w:link w:val="Heading4Char"/>
     <w:uiPriority w:val="9"/>
     <w:unhideWhenUsed/>
     <w:qFormat/>
-    <w:rsid w:val="005B1B00"/>
+    <w:rsid w:val="005b1b00"/>
     <w:pPr>
-      <w:keepNext/>
+      <w:keepNext w:val="true"/>
       <w:keepLines/>
-      <w:spacing w:before="40"/>
+      <w:spacing w:before="40" w:after="0"/>
       <w:outlineLvl w:val="3"/>
     </w:pPr>
     <w:rPr>
-      <w:rFonts w:asciiTheme="majorHAnsi" w:eastAsiaTheme="majorEastAsia" w:hAnsiTheme="majorHAnsi" w:cstheme="majorBidi"/>
+      <w:rFonts w:ascii="Calibri Light" w:hAnsi="Calibri Light" w:eastAsia="" w:cs="" w:asciiTheme="majorHAnsi" w:cstheme="majorBidi" w:eastAsiaTheme="majorEastAsia" w:hAnsiTheme="majorHAnsi"/>
       <w:i/>
       <w:iCs/>
       <w:color w:val="000000" w:themeColor="text1"/>
     </w:rPr>
   </w:style>
   <w:style w:type="paragraph" w:styleId="Heading5">
-    <w:name w:val="heading 5"/>
+    <w:name w:val="Heading 5"/>
     <w:basedOn w:val="Normal"/>
     <w:next w:val="Normal"/>
     <w:link w:val="Heading5Char"/>
     <w:uiPriority w:val="9"/>
     <w:unhideWhenUsed/>
     <w:qFormat/>
-    <w:rsid w:val="005B1B00"/>
+    <w:rsid w:val="005b1b00"/>
     <w:pPr>
-      <w:keepNext/>
+      <w:keepNext w:val="true"/>
       <w:keepLines/>
-      <w:spacing w:before="40"/>
+      <w:spacing w:before="40" w:after="0"/>
       <w:outlineLvl w:val="4"/>
     </w:pPr>
     <w:rPr>
-      <w:rFonts w:asciiTheme="majorHAnsi" w:eastAsiaTheme="majorEastAsia" w:hAnsiTheme="majorHAnsi" w:cstheme="majorBidi"/>
+      <w:rFonts w:ascii="Calibri Light" w:hAnsi="Calibri Light" w:eastAsia="" w:cs="" w:asciiTheme="majorHAnsi" w:cstheme="majorBidi" w:eastAsiaTheme="majorEastAsia" w:hAnsiTheme="majorHAnsi"/>
       <w:color w:val="000000" w:themeColor="text1"/>
     </w:rPr>
   </w:style>
   <w:style w:type="paragraph" w:styleId="Heading6">
-    <w:name w:val="heading 6"/>
+    <w:name w:val="Heading 6"/>
     <w:basedOn w:val="Normal"/>
     <w:next w:val="Normal"/>
     <w:link w:val="Heading6Char"/>
     <w:uiPriority w:val="9"/>
     <w:unhideWhenUsed/>
     <w:qFormat/>
-    <w:rsid w:val="005B1B00"/>
+    <w:rsid w:val="005b1b00"/>
     <w:pPr>
-      <w:keepNext/>
+      <w:keepNext w:val="true"/>
       <w:keepLines/>
-      <w:spacing w:before="40"/>
+      <w:spacing w:before="40" w:after="0"/>
       <w:outlineLvl w:val="5"/>
     </w:pPr>
     <w:rPr>
-      <w:rFonts w:asciiTheme="majorHAnsi" w:eastAsiaTheme="majorEastAsia" w:hAnsiTheme="majorHAnsi" w:cstheme="majorBidi"/>
+      <w:rFonts w:ascii="Calibri Light" w:hAnsi="Calibri Light" w:eastAsia="" w:cs="" w:asciiTheme="majorHAnsi" w:cstheme="majorBidi" w:eastAsiaTheme="majorEastAsia" w:hAnsiTheme="majorHAnsi"/>
       <w:color w:val="000000" w:themeColor="text1"/>
     </w:rPr>
   </w:style>
   <w:style w:type="paragraph" w:styleId="Heading7">
-    <w:name w:val="heading 7"/>
+    <w:name w:val="Heading 7"/>
     <w:basedOn w:val="Normal"/>
     <w:next w:val="Normal"/>
     <w:link w:val="Heading7Char"/>
     <w:uiPriority w:val="9"/>
     <w:unhideWhenUsed/>
     <w:qFormat/>
-    <w:rsid w:val="005B1B00"/>
+    <w:rsid w:val="005b1b00"/>
     <w:pPr>
-      <w:keepNext/>
+      <w:keepNext w:val="true"/>
       <w:keepLines/>
-      <w:spacing w:before="40"/>
+      <w:spacing w:before="40" w:after="0"/>
       <w:outlineLvl w:val="6"/>
     </w:pPr>
     <w:rPr>
-      <w:rFonts w:asciiTheme="majorHAnsi" w:eastAsiaTheme="majorEastAsia" w:hAnsiTheme="majorHAnsi" w:cstheme="majorBidi"/>
+      <w:rFonts w:ascii="Calibri Light" w:hAnsi="Calibri Light" w:eastAsia="" w:cs="" w:asciiTheme="majorHAnsi" w:cstheme="majorBidi" w:eastAsiaTheme="majorEastAsia" w:hAnsiTheme="majorHAnsi"/>
       <w:i/>
       <w:iCs/>
       <w:color w:val="000000" w:themeColor="text1"/>
     </w:rPr>
   </w:style>
   <w:style w:type="paragraph" w:styleId="Heading8">
-    <w:name w:val="heading 8"/>
+    <w:name w:val="Heading 8"/>
     <w:basedOn w:val="Normal"/>
     <w:next w:val="Normal"/>
     <w:link w:val="Heading8Char"/>
     <w:uiPriority w:val="9"/>
     <w:unhideWhenUsed/>
     <w:qFormat/>
-    <w:rsid w:val="005B1B00"/>
+    <w:rsid w:val="005b1b00"/>
     <w:pPr>
-      <w:keepNext/>
+      <w:keepNext w:val="true"/>
       <w:keepLines/>
-      <w:spacing w:before="40"/>
+      <w:spacing w:before="40" w:after="0"/>
       <w:outlineLvl w:val="7"/>
     </w:pPr>
     <w:rPr>
-      <w:rFonts w:asciiTheme="majorHAnsi" w:eastAsiaTheme="majorEastAsia" w:hAnsiTheme="majorHAnsi" w:cstheme="majorBidi"/>
-      <w:color w:val="272727" w:themeColor="text1" w:themeTint="D8"/>
+      <w:rFonts w:ascii="Calibri Light" w:hAnsi="Calibri Light" w:eastAsia="" w:cs="" w:asciiTheme="majorHAnsi" w:cstheme="majorBidi" w:eastAsiaTheme="majorEastAsia" w:hAnsiTheme="majorHAnsi"/>
+      <w:color w:val="272727" w:themeColor="text1" w:themeTint="d8"/>
       <w:sz w:val="21"/>
       <w:szCs w:val="21"/>
     </w:rPr>
   </w:style>
-  <w:style w:type="character" w:default="1" w:styleId="DefaultParagraphFont">
+  <w:style w:type="character" w:styleId="DefaultParagraphFont" w:default="1">
     <w:name w:val="Default Paragraph Font"/>
     <w:uiPriority w:val="1"/>
     <w:semiHidden/>
     <w:unhideWhenUsed/>
+    <w:qFormat/>
+    <w:rPr/>
+  </w:style>
+  <w:style w:type="character" w:styleId="Heading1Char" w:customStyle="1">
+    <w:name w:val="Heading 1 Char"/>
+    <w:basedOn w:val="DefaultParagraphFont"/>
+    <w:link w:val="Heading1"/>
+    <w:uiPriority w:val="9"/>
+    <w:qFormat/>
+    <w:rsid w:val="0023774b"/>
+    <w:rPr>
+      <w:rFonts w:ascii="Tahoma" w:hAnsi="Tahoma" w:cs="Tahoma"/>
+      <w:b/>
+      <w:color w:val="000000" w:themeColor="text1"/>
+      <w:sz w:val="40"/>
+      <w:szCs w:val="40"/>
+      <w:lang w:val="en-GB"/>
+    </w:rPr>
+  </w:style>
+  <w:style w:type="character" w:styleId="SubtitleChar" w:customStyle="1">
+    <w:name w:val="Subtitle Char"/>
+    <w:basedOn w:val="DefaultParagraphFont"/>
+    <w:link w:val="Subtitle"/>
+    <w:uiPriority w:val="11"/>
+    <w:qFormat/>
+    <w:rsid w:val="0023774b"/>
+    <w:rPr>
+      <w:rFonts w:ascii="Tahoma" w:hAnsi="Tahoma" w:cs="Tahoma"/>
+      <w:b/>
+      <w:bCs/>
+      <w:color w:val="000000" w:themeColor="text1"/>
+      <w:sz w:val="28"/>
+      <w:szCs w:val="28"/>
+      <w:lang w:val="en-GB"/>
+    </w:rPr>
+  </w:style>
+  <w:style w:type="character" w:styleId="BodyTextChar" w:customStyle="1">
+    <w:name w:val="Body Text Char"/>
+    <w:basedOn w:val="DefaultParagraphFont"/>
+    <w:uiPriority w:val="99"/>
+    <w:semiHidden/>
+    <w:qFormat/>
+    <w:rsid w:val="00fa1789"/>
+    <w:rPr>
+      <w:rFonts w:ascii="Tahoma" w:hAnsi="Tahoma" w:cs="Arial"/>
+      <w:sz w:val="22"/>
+      <w:szCs w:val="20"/>
+      <w:lang w:val="en-GB"/>
+    </w:rPr>
+  </w:style>
+  <w:style w:type="character" w:styleId="HeaderChar" w:customStyle="1">
+    <w:name w:val="Header Char"/>
+    <w:basedOn w:val="DefaultParagraphFont"/>
+    <w:link w:val="Header"/>
+    <w:uiPriority w:val="99"/>
+    <w:qFormat/>
+    <w:rsid w:val="00fa1789"/>
+    <w:rPr>
+      <w:rFonts w:ascii="Tahoma" w:hAnsi="Tahoma" w:cs="Arial"/>
+      <w:sz w:val="22"/>
+      <w:szCs w:val="20"/>
+      <w:lang w:val="en-GB"/>
+    </w:rPr>
+  </w:style>
+  <w:style w:type="character" w:styleId="FooterChar" w:customStyle="1">
+    <w:name w:val="Footer Char"/>
+    <w:basedOn w:val="DefaultParagraphFont"/>
+    <w:link w:val="Footer"/>
+    <w:uiPriority w:val="99"/>
+    <w:qFormat/>
+    <w:rsid w:val="00fa1789"/>
+    <w:rPr>
+      <w:rFonts w:ascii="Tahoma" w:hAnsi="Tahoma" w:cs="Arial"/>
+      <w:sz w:val="22"/>
+      <w:szCs w:val="20"/>
+      <w:lang w:val="en-GB"/>
+    </w:rPr>
+  </w:style>
+  <w:style w:type="character" w:styleId="Heading2Char" w:customStyle="1">
+    <w:name w:val="Heading 2 Char"/>
+    <w:basedOn w:val="DefaultParagraphFont"/>
+    <w:link w:val="Heading2"/>
+    <w:uiPriority w:val="9"/>
+    <w:qFormat/>
+    <w:rsid w:val="005b1b00"/>
+    <w:rPr>
+      <w:rFonts w:ascii="Calibri Light" w:hAnsi="Calibri Light" w:eastAsia="" w:cs="" w:asciiTheme="majorHAnsi" w:cstheme="majorBidi" w:eastAsiaTheme="majorEastAsia" w:hAnsiTheme="majorHAnsi"/>
+      <w:color w:val="000000" w:themeColor="text1"/>
+      <w:sz w:val="26"/>
+      <w:szCs w:val="26"/>
+      <w:lang w:val="en-GB"/>
+    </w:rPr>
+  </w:style>
+  <w:style w:type="character" w:styleId="Heading3Char" w:customStyle="1">
+    <w:name w:val="Heading 3 Char"/>
+    <w:basedOn w:val="DefaultParagraphFont"/>
+    <w:link w:val="Heading3"/>
+    <w:uiPriority w:val="9"/>
+    <w:qFormat/>
+    <w:rsid w:val="005b1b00"/>
+    <w:rPr>
+      <w:rFonts w:ascii="Calibri Light" w:hAnsi="Calibri Light" w:eastAsia="" w:cs="" w:asciiTheme="majorHAnsi" w:cstheme="majorBidi" w:eastAsiaTheme="majorEastAsia" w:hAnsiTheme="majorHAnsi"/>
+      <w:color w:val="000000" w:themeColor="text1"/>
+      <w:lang w:val="en-GB"/>
+    </w:rPr>
+  </w:style>
+  <w:style w:type="character" w:styleId="Heading4Char" w:customStyle="1">
+    <w:name w:val="Heading 4 Char"/>
+    <w:basedOn w:val="DefaultParagraphFont"/>
+    <w:link w:val="Heading4"/>
+    <w:uiPriority w:val="9"/>
+    <w:qFormat/>
+    <w:rsid w:val="005b1b00"/>
+    <w:rPr>
+      <w:rFonts w:ascii="Calibri Light" w:hAnsi="Calibri Light" w:eastAsia="" w:cs="" w:asciiTheme="majorHAnsi" w:cstheme="majorBidi" w:eastAsiaTheme="majorEastAsia" w:hAnsiTheme="majorHAnsi"/>
+      <w:i/>
+      <w:iCs/>
+      <w:color w:val="000000" w:themeColor="text1"/>
+      <w:sz w:val="22"/>
+      <w:szCs w:val="20"/>
+      <w:lang w:val="en-GB"/>
+    </w:rPr>
+  </w:style>
+  <w:style w:type="character" w:styleId="Heading5Char" w:customStyle="1">
+    <w:name w:val="Heading 5 Char"/>
+    <w:basedOn w:val="DefaultParagraphFont"/>
+    <w:link w:val="Heading5"/>
+    <w:uiPriority w:val="9"/>
+    <w:qFormat/>
+    <w:rsid w:val="005b1b00"/>
+    <w:rPr>
+      <w:rFonts w:ascii="Calibri Light" w:hAnsi="Calibri Light" w:eastAsia="" w:cs="" w:asciiTheme="majorHAnsi" w:cstheme="majorBidi" w:eastAsiaTheme="majorEastAsia" w:hAnsiTheme="majorHAnsi"/>
+      <w:color w:val="000000" w:themeColor="text1"/>
+      <w:sz w:val="22"/>
+      <w:szCs w:val="20"/>
+      <w:lang w:val="en-GB"/>
+    </w:rPr>
+  </w:style>
+  <w:style w:type="character" w:styleId="Heading6Char" w:customStyle="1">
+    <w:name w:val="Heading 6 Char"/>
+    <w:basedOn w:val="DefaultParagraphFont"/>
+    <w:link w:val="Heading6"/>
+    <w:uiPriority w:val="9"/>
+    <w:qFormat/>
+    <w:rsid w:val="005b1b00"/>
+    <w:rPr>
+      <w:rFonts w:ascii="Calibri Light" w:hAnsi="Calibri Light" w:eastAsia="" w:cs="" w:asciiTheme="majorHAnsi" w:cstheme="majorBidi" w:eastAsiaTheme="majorEastAsia" w:hAnsiTheme="majorHAnsi"/>
+      <w:color w:val="000000" w:themeColor="text1"/>
+      <w:sz w:val="22"/>
+      <w:szCs w:val="20"/>
+      <w:lang w:val="en-GB"/>
+    </w:rPr>
+  </w:style>
+  <w:style w:type="character" w:styleId="Heading7Char" w:customStyle="1">
+    <w:name w:val="Heading 7 Char"/>
+    <w:basedOn w:val="DefaultParagraphFont"/>
+    <w:link w:val="Heading7"/>
+    <w:uiPriority w:val="9"/>
+    <w:qFormat/>
+    <w:rsid w:val="005b1b00"/>
+    <w:rPr>
+      <w:rFonts w:ascii="Calibri Light" w:hAnsi="Calibri Light" w:eastAsia="" w:cs="" w:asciiTheme="majorHAnsi" w:cstheme="majorBidi" w:eastAsiaTheme="majorEastAsia" w:hAnsiTheme="majorHAnsi"/>
+      <w:i/>
+      <w:iCs/>
+      <w:color w:val="000000" w:themeColor="text1"/>
+      <w:sz w:val="22"/>
+      <w:szCs w:val="20"/>
+      <w:lang w:val="en-GB"/>
+    </w:rPr>
+  </w:style>
+  <w:style w:type="character" w:styleId="Heading8Char" w:customStyle="1">
+    <w:name w:val="Heading 8 Char"/>
+    <w:basedOn w:val="DefaultParagraphFont"/>
+    <w:link w:val="Heading8"/>
+    <w:uiPriority w:val="9"/>
+    <w:qFormat/>
+    <w:rsid w:val="005b1b00"/>
+    <w:rPr>
+      <w:rFonts w:ascii="Calibri Light" w:hAnsi="Calibri Light" w:eastAsia="" w:cs="" w:asciiTheme="majorHAnsi" w:cstheme="majorBidi" w:eastAsiaTheme="majorEastAsia" w:hAnsiTheme="majorHAnsi"/>
+      <w:color w:val="272727" w:themeColor="text1" w:themeTint="d8"/>
+      <w:sz w:val="21"/>
+      <w:szCs w:val="21"/>
+      <w:lang w:val="en-GB"/>
+    </w:rPr>
+  </w:style>
+  <w:style w:type="character" w:styleId="IntenseEmphasis">
+    <w:name w:val="Intense Emphasis"/>
+    <w:basedOn w:val="DefaultParagraphFont"/>
+    <w:uiPriority w:val="21"/>
+    <w:qFormat/>
+    <w:rsid w:val="005b1b00"/>
+    <w:rPr>
+      <w:i/>
+      <w:iCs/>
+      <w:color w:val="000000" w:themeColor="text1"/>
+    </w:rPr>
+  </w:style>
+  <w:style w:type="character" w:styleId="IntenseQuoteChar" w:customStyle="1">
+    <w:name w:val="Intense Quote Char"/>
+    <w:basedOn w:val="DefaultParagraphFont"/>
+    <w:link w:val="IntenseQuote"/>
+    <w:uiPriority w:val="30"/>
+    <w:qFormat/>
+    <w:rsid w:val="005b1b00"/>
+    <w:rPr>
+      <w:rFonts w:ascii="Tahoma" w:hAnsi="Tahoma" w:cs="Arial"/>
+      <w:i/>
+      <w:iCs/>
+      <w:color w:val="000000" w:themeColor="text1"/>
+      <w:sz w:val="22"/>
+      <w:szCs w:val="20"/>
+      <w:lang w:val="en-GB"/>
+    </w:rPr>
+  </w:style>
+  <w:style w:type="character" w:styleId="IntenseReference">
+    <w:name w:val="Intense Reference"/>
+    <w:basedOn w:val="DefaultParagraphFont"/>
+    <w:uiPriority w:val="32"/>
+    <w:qFormat/>
+    <w:rsid w:val="005b1b00"/>
+    <w:rPr>
+      <w:b/>
+      <w:bCs/>
+      <w:smallCaps/>
+      <w:color w:val="000000" w:themeColor="text1"/>
+      <w:spacing w:val="5"/>
+    </w:rPr>
+  </w:style>
+  <w:style w:type="character" w:styleId="SubtleEmphasis">
+    <w:name w:val="Subtle Emphasis"/>
+    <w:basedOn w:val="DefaultParagraphFont"/>
+    <w:uiPriority w:val="19"/>
+    <w:qFormat/>
+    <w:rsid w:val="005b1b00"/>
+    <w:rPr>
+      <w:i/>
+      <w:iCs/>
+      <w:color w:val="404040" w:themeColor="text1" w:themeTint="bf"/>
+    </w:rPr>
+  </w:style>
+  <w:style w:type="character" w:styleId="SubtleReference">
+    <w:name w:val="Subtle Reference"/>
+    <w:basedOn w:val="DefaultParagraphFont"/>
+    <w:uiPriority w:val="31"/>
+    <w:qFormat/>
+    <w:rsid w:val="005417d4"/>
+    <w:rPr>
+      <w:smallCaps/>
+    </w:rPr>
+  </w:style>
+  <w:style w:type="character" w:styleId="InternetLink">
+    <w:name w:val="Hyperlink"/>
+    <w:basedOn w:val="DefaultParagraphFont"/>
+    <w:uiPriority w:val="99"/>
+    <w:unhideWhenUsed/>
+    <w:rsid w:val="004c6e38"/>
+    <w:rPr>
+      <w:color w:val="0563C1" w:themeColor="hyperlink"/>
+      <w:u w:val="single"/>
+    </w:rPr>
+  </w:style>
+  <w:style w:type="character" w:styleId="Normaltextrun" w:customStyle="1">
+    <w:name w:val="normaltextrun"/>
+    <w:basedOn w:val="DefaultParagraphFont"/>
+    <w:qFormat/>
+    <w:rsid w:val="00867b1d"/>
+    <w:rPr/>
+  </w:style>
+  <w:style w:type="character" w:styleId="Eop" w:customStyle="1">
+    <w:name w:val="eop"/>
+    <w:basedOn w:val="DefaultParagraphFont"/>
+    <w:qFormat/>
+    <w:rsid w:val="00867b1d"/>
+    <w:rPr/>
+  </w:style>
+  <w:style w:type="character" w:styleId="BalloonTextChar" w:customStyle="1">
+    <w:name w:val="Balloon Text Char"/>
+    <w:basedOn w:val="DefaultParagraphFont"/>
+    <w:link w:val="BalloonText"/>
+    <w:uiPriority w:val="99"/>
+    <w:semiHidden/>
+    <w:qFormat/>
+    <w:rsid w:val="00d369c7"/>
+    <w:rPr>
+      <w:rFonts w:ascii="Segoe UI" w:hAnsi="Segoe UI" w:cs="Segoe UI"/>
+      <w:sz w:val="18"/>
+      <w:szCs w:val="18"/>
+      <w:lang w:val="en-GB"/>
+    </w:rPr>
+  </w:style>
+  <w:style w:type="paragraph" w:styleId="Heading">
+    <w:name w:val="Heading"/>
+    <w:basedOn w:val="Normal"/>
+    <w:next w:val="TextBody"/>
+    <w:qFormat/>
+    <w:pPr>
+      <w:keepNext w:val="true"/>
+      <w:spacing w:before="240" w:after="120"/>
+    </w:pPr>
+    <w:rPr>
+      <w:rFonts w:ascii="Liberation Sans" w:hAnsi="Liberation Sans" w:eastAsia="Noto Sans CJK SC" w:cs="Lohit Devanagari"/>
+      <w:sz w:val="28"/>
+      <w:szCs w:val="28"/>
+    </w:rPr>
+  </w:style>
+  <w:style w:type="paragraph" w:styleId="TextBody">
+    <w:name w:val="Body Text"/>
+    <w:basedOn w:val="Normal"/>
+    <w:link w:val="BodyTextChar"/>
+    <w:uiPriority w:val="99"/>
+    <w:semiHidden/>
+    <w:unhideWhenUsed/>
+    <w:rsid w:val="00fa1789"/>
+    <w:pPr>
+      <w:spacing w:before="0" w:after="120"/>
+    </w:pPr>
+    <w:rPr/>
+  </w:style>
+  <w:style w:type="paragraph" w:styleId="List">
+    <w:name w:val="List"/>
+    <w:basedOn w:val="TextBody"/>
+    <w:pPr/>
+    <w:rPr>
+      <w:rFonts w:cs="Lohit Devanagari"/>
+    </w:rPr>
+  </w:style>
+  <w:style w:type="paragraph" w:styleId="Caption">
+    <w:name w:val="Caption"/>
+    <w:basedOn w:val="Normal"/>
+    <w:qFormat/>
+    <w:pPr>
+      <w:suppressLineNumbers/>
+      <w:spacing w:before="120" w:after="120"/>
+    </w:pPr>
+    <w:rPr>
+      <w:rFonts w:cs="Lohit Devanagari"/>
+      <w:i/>
+      <w:iCs/>
+      <w:sz w:val="24"/>
+      <w:szCs w:val="24"/>
+    </w:rPr>
+  </w:style>
+  <w:style w:type="paragraph" w:styleId="Index">
+    <w:name w:val="Index"/>
+    <w:basedOn w:val="Normal"/>
+    <w:qFormat/>
+    <w:pPr>
+      <w:suppressLineNumbers/>
+    </w:pPr>
+    <w:rPr>
+      <w:rFonts w:cs="Lohit Devanagari"/>
+    </w:rPr>
+  </w:style>
+  <w:style w:type="paragraph" w:styleId="Subtitle">
+    <w:name w:val="Subtitle"/>
+    <w:basedOn w:val="Normal"/>
+    <w:next w:val="Normal"/>
+    <w:link w:val="SubtitleChar"/>
+    <w:uiPriority w:val="11"/>
+    <w:qFormat/>
+    <w:rsid w:val="0023774b"/>
+    <w:pPr>
+      <w:spacing w:lineRule="exact" w:line="300" w:before="240" w:after="85"/>
+    </w:pPr>
+    <w:rPr>
+      <w:rFonts w:cs="Tahoma"/>
+      <w:b/>
+      <w:bCs/>
+      <w:color w:val="000000" w:themeColor="text1"/>
+      <w:sz w:val="28"/>
+      <w:szCs w:val="28"/>
+    </w:rPr>
+  </w:style>
+  <w:style w:type="paragraph" w:styleId="Bulletpointstyle" w:customStyle="1">
+    <w:name w:val="Bullet point style"/>
+    <w:basedOn w:val="MainText"/>
+    <w:qFormat/>
+    <w:rsid w:val="00ec33c7"/>
+    <w:pPr>
+      <w:numPr>
+        <w:ilvl w:val="0"/>
+        <w:numId w:val="1"/>
+      </w:numPr>
+      <w:spacing w:before="0" w:after="40"/>
+    </w:pPr>
+    <w:rPr>
+      <w:color w:val="000000" w:themeColor="text1"/>
+    </w:rPr>
+  </w:style>
+  <w:style w:type="paragraph" w:styleId="Footnotestyle" w:customStyle="1">
+    <w:name w:val="Footnote style"/>
+    <w:basedOn w:val="Normal"/>
+    <w:qFormat/>
+    <w:rsid w:val="00fa1789"/>
+    <w:pPr/>
+    <w:rPr>
+      <w:rFonts w:cs="Tahoma"/>
+      <w:sz w:val="13"/>
+      <w:szCs w:val="13"/>
+    </w:rPr>
+  </w:style>
+  <w:style w:type="paragraph" w:styleId="MainText" w:customStyle="1">
+    <w:name w:val="Main Text"/>
+    <w:basedOn w:val="Normal"/>
+    <w:qFormat/>
+    <w:rsid w:val="00fa1789"/>
+    <w:pPr>
+      <w:spacing w:lineRule="exact" w:line="320"/>
+    </w:pPr>
+    <w:rPr>
+      <w:rFonts w:cs="Tahoma"/>
+      <w:szCs w:val="22"/>
+    </w:rPr>
+  </w:style>
+  <w:style w:type="paragraph" w:styleId="HeaderandFooter">
+    <w:name w:val="Header and Footer"/>
+    <w:basedOn w:val="Normal"/>
+    <w:qFormat/>
+    <w:pPr/>
+    <w:rPr/>
+  </w:style>
+  <w:style w:type="paragraph" w:styleId="Header">
+    <w:name w:val="Header"/>
+    <w:basedOn w:val="Normal"/>
+    <w:link w:val="HeaderChar"/>
+    <w:uiPriority w:val="99"/>
+    <w:unhideWhenUsed/>
+    <w:rsid w:val="00fa1789"/>
+    <w:pPr>
+      <w:tabs>
+        <w:tab w:val="clear" w:pos="720"/>
+        <w:tab w:val="center" w:pos="4680" w:leader="none"/>
+        <w:tab w:val="right" w:pos="9360" w:leader="none"/>
+      </w:tabs>
+    </w:pPr>
+    <w:rPr/>
+  </w:style>
+  <w:style w:type="paragraph" w:styleId="Footer">
+    <w:name w:val="Footer"/>
+    <w:basedOn w:val="Normal"/>
+    <w:link w:val="FooterChar"/>
+    <w:uiPriority w:val="99"/>
+    <w:unhideWhenUsed/>
+    <w:rsid w:val="00fa1789"/>
+    <w:pPr>
+      <w:tabs>
+        <w:tab w:val="clear" w:pos="720"/>
+        <w:tab w:val="center" w:pos="4680" w:leader="none"/>
+        <w:tab w:val="right" w:pos="9360" w:leader="none"/>
+      </w:tabs>
+    </w:pPr>
+    <w:rPr/>
+  </w:style>
+  <w:style w:type="paragraph" w:styleId="IntenseQuote">
+    <w:name w:val="Intense Quote"/>
+    <w:basedOn w:val="Normal"/>
+    <w:next w:val="Normal"/>
+    <w:link w:val="IntenseQuoteChar"/>
+    <w:uiPriority w:val="30"/>
+    <w:qFormat/>
+    <w:rsid w:val="005b1b00"/>
+    <w:pPr>
+      <w:pBdr>
+        <w:top w:val="single" w:sz="4" w:space="10" w:color="000000"/>
+        <w:bottom w:val="single" w:sz="4" w:space="10" w:color="000000"/>
+      </w:pBdr>
+      <w:spacing w:before="360" w:after="360"/>
+      <w:ind w:left="864" w:right="864" w:hanging="0"/>
+      <w:jc w:val="center"/>
+    </w:pPr>
+    <w:rPr>
+      <w:i/>
+      <w:iCs/>
+      <w:color w:val="000000" w:themeColor="text1"/>
+    </w:rPr>
+  </w:style>
+  <w:style w:type="paragraph" w:styleId="NoSpacing">
+    <w:name w:val="No Spacing"/>
+    <w:uiPriority w:val="1"/>
+    <w:qFormat/>
+    <w:rsid w:val="0071435a"/>
+    <w:pPr>
+      <w:widowControl/>
+      <w:bidi w:val="0"/>
+      <w:spacing w:before="0" w:after="0"/>
+      <w:jc w:val="left"/>
+    </w:pPr>
+    <w:rPr>
+      <w:rFonts w:ascii="Tahoma" w:hAnsi="Tahoma" w:cs="Arial" w:eastAsia="Calibri" w:eastAsiaTheme="minorHAnsi"/>
+      <w:color w:val="auto"/>
+      <w:kern w:val="0"/>
+      <w:sz w:val="22"/>
+      <w:szCs w:val="20"/>
+      <w:lang w:val="en-GB" w:eastAsia="en-US" w:bidi="ar-SA"/>
+    </w:rPr>
+  </w:style>
+  <w:style w:type="paragraph" w:styleId="ListParagraph">
+    <w:name w:val="List Paragraph"/>
+    <w:basedOn w:val="Normal"/>
+    <w:uiPriority w:val="34"/>
+    <w:qFormat/>
+    <w:rsid w:val="004c6e38"/>
+    <w:pPr>
+      <w:spacing w:before="0" w:after="0"/>
+      <w:ind w:left="720" w:hanging="0"/>
+      <w:contextualSpacing/>
+    </w:pPr>
+    <w:rPr/>
+  </w:style>
+  <w:style w:type="paragraph" w:styleId="BalloonText">
+    <w:name w:val="Balloon Text"/>
+    <w:basedOn w:val="Normal"/>
+    <w:link w:val="BalloonTextChar"/>
+    <w:uiPriority w:val="99"/>
+    <w:semiHidden/>
+    <w:unhideWhenUsed/>
+    <w:qFormat/>
+    <w:rsid w:val="00d369c7"/>
+    <w:pPr/>
+    <w:rPr>
+      <w:rFonts w:ascii="Segoe UI" w:hAnsi="Segoe UI" w:cs="Segoe UI"/>
+      <w:sz w:val="18"/>
+      <w:szCs w:val="18"/>
+    </w:rPr>
+  </w:style>
+  <w:style w:type="numbering" w:styleId="NoList" w:default="1">
+    <w:name w:val="No List"/>
+    <w:uiPriority w:val="99"/>
+    <w:semiHidden/>
+    <w:unhideWhenUsed/>
+    <w:qFormat/>
   </w:style>
   <w:style w:type="table" w:default="1" w:styleId="TableNormal">
     <w:name w:val="Normal Table"/>
@@ -1905,7 +2220,6 @@
     <w:semiHidden/>
     <w:unhideWhenUsed/>
     <w:tblPr>
-      <w:tblInd w:w="0" w:type="dxa"/>
       <w:tblCellMar>
         <w:top w:w="0" w:type="dxa"/>
         <w:left w:w="108" w:type="dxa"/>
@@ -1914,456 +2228,21 @@
       </w:tblCellMar>
     </w:tblPr>
   </w:style>
-  <w:style w:type="numbering" w:default="1" w:styleId="NoList">
-    <w:name w:val="No List"/>
-    <w:uiPriority w:val="99"/>
-    <w:semiHidden/>
-    <w:unhideWhenUsed/>
-  </w:style>
-  <w:style w:type="character" w:customStyle="1" w:styleId="Heading1Char">
-    <w:name w:val="Heading 1 Char"/>
-    <w:basedOn w:val="DefaultParagraphFont"/>
-    <w:link w:val="Heading1"/>
-    <w:uiPriority w:val="9"/>
-    <w:rsid w:val="0023774B"/>
-    <w:rPr>
-      <w:rFonts w:ascii="Tahoma" w:hAnsi="Tahoma" w:cs="Tahoma"/>
-      <w:b/>
-      <w:color w:val="000000" w:themeColor="text1"/>
-      <w:sz w:val="40"/>
-      <w:szCs w:val="40"/>
-      <w:lang w:val="en-GB"/>
-    </w:rPr>
-  </w:style>
-  <w:style w:type="paragraph" w:customStyle="1" w:styleId="Bulletpointstyle">
-    <w:name w:val="Bullet point style"/>
-    <w:basedOn w:val="MainText"/>
-    <w:qFormat/>
-    <w:rsid w:val="00EC33C7"/>
-    <w:pPr>
-      <w:numPr>
-        <w:numId w:val="2"/>
-      </w:numPr>
-      <w:spacing w:after="40"/>
-    </w:pPr>
-    <w:rPr>
-      <w:color w:val="000000" w:themeColor="text1"/>
-    </w:rPr>
-  </w:style>
-  <w:style w:type="paragraph" w:customStyle="1" w:styleId="Footnotestyle">
-    <w:name w:val="Footnote style"/>
-    <w:basedOn w:val="Normal"/>
-    <w:qFormat/>
-    <w:rsid w:val="00FA1789"/>
-    <w:rPr>
-      <w:rFonts w:cs="Tahoma"/>
-      <w:sz w:val="13"/>
-      <w:szCs w:val="13"/>
-    </w:rPr>
-  </w:style>
-  <w:style w:type="paragraph" w:styleId="Subtitle">
-    <w:name w:val="Subtitle"/>
-    <w:basedOn w:val="Normal"/>
-    <w:next w:val="Normal"/>
-    <w:link w:val="SubtitleChar"/>
-    <w:uiPriority w:val="11"/>
-    <w:qFormat/>
-    <w:rsid w:val="0023774B"/>
-    <w:pPr>
-      <w:spacing w:before="240" w:after="85" w:line="300" w:lineRule="exact"/>
-    </w:pPr>
-    <w:rPr>
-      <w:rFonts w:cs="Tahoma"/>
-      <w:b/>
-      <w:bCs/>
-      <w:color w:val="000000" w:themeColor="text1"/>
-      <w:sz w:val="28"/>
-      <w:szCs w:val="28"/>
-    </w:rPr>
-  </w:style>
-  <w:style w:type="character" w:customStyle="1" w:styleId="SubtitleChar">
-    <w:name w:val="Subtitle Char"/>
-    <w:basedOn w:val="DefaultParagraphFont"/>
-    <w:link w:val="Subtitle"/>
-    <w:uiPriority w:val="11"/>
-    <w:rsid w:val="0023774B"/>
-    <w:rPr>
-      <w:rFonts w:ascii="Tahoma" w:hAnsi="Tahoma" w:cs="Tahoma"/>
-      <w:b/>
-      <w:bCs/>
-      <w:color w:val="000000" w:themeColor="text1"/>
-      <w:sz w:val="28"/>
-      <w:szCs w:val="28"/>
-      <w:lang w:val="en-GB"/>
-    </w:rPr>
-  </w:style>
-  <w:style w:type="paragraph" w:customStyle="1" w:styleId="MainText">
-    <w:name w:val="Main Text"/>
-    <w:basedOn w:val="Normal"/>
-    <w:qFormat/>
-    <w:rsid w:val="00FA1789"/>
-    <w:pPr>
-      <w:spacing w:line="320" w:lineRule="exact"/>
-    </w:pPr>
-    <w:rPr>
-      <w:rFonts w:cs="Tahoma"/>
-      <w:szCs w:val="22"/>
-    </w:rPr>
-  </w:style>
-  <w:style w:type="paragraph" w:styleId="BodyText">
-    <w:name w:val="Body Text"/>
-    <w:basedOn w:val="Normal"/>
-    <w:link w:val="BodyTextChar"/>
-    <w:uiPriority w:val="99"/>
-    <w:semiHidden/>
-    <w:unhideWhenUsed/>
-    <w:rsid w:val="00FA1789"/>
-    <w:pPr>
-      <w:spacing w:after="120"/>
-    </w:pPr>
-  </w:style>
-  <w:style w:type="character" w:customStyle="1" w:styleId="BodyTextChar">
-    <w:name w:val="Body Text Char"/>
-    <w:basedOn w:val="DefaultParagraphFont"/>
-    <w:link w:val="BodyText"/>
-    <w:uiPriority w:val="99"/>
-    <w:semiHidden/>
-    <w:rsid w:val="00FA1789"/>
-    <w:rPr>
-      <w:rFonts w:ascii="Tahoma" w:hAnsi="Tahoma" w:cs="Arial"/>
-      <w:sz w:val="22"/>
-      <w:szCs w:val="20"/>
-      <w:lang w:val="en-GB"/>
-    </w:rPr>
-  </w:style>
-  <w:style w:type="paragraph" w:styleId="Header">
-    <w:name w:val="header"/>
-    <w:basedOn w:val="Normal"/>
-    <w:link w:val="HeaderChar"/>
-    <w:uiPriority w:val="99"/>
-    <w:unhideWhenUsed/>
-    <w:rsid w:val="00FA1789"/>
-    <w:pPr>
-      <w:tabs>
-        <w:tab w:val="center" w:pos="4680"/>
-        <w:tab w:val="right" w:pos="9360"/>
-      </w:tabs>
-    </w:pPr>
-  </w:style>
-  <w:style w:type="character" w:customStyle="1" w:styleId="HeaderChar">
-    <w:name w:val="Header Char"/>
-    <w:basedOn w:val="DefaultParagraphFont"/>
-    <w:link w:val="Header"/>
-    <w:uiPriority w:val="99"/>
-    <w:rsid w:val="00FA1789"/>
-    <w:rPr>
-      <w:rFonts w:ascii="Tahoma" w:hAnsi="Tahoma" w:cs="Arial"/>
-      <w:sz w:val="22"/>
-      <w:szCs w:val="20"/>
-      <w:lang w:val="en-GB"/>
-    </w:rPr>
-  </w:style>
-  <w:style w:type="paragraph" w:styleId="Footer">
-    <w:name w:val="footer"/>
-    <w:basedOn w:val="Normal"/>
-    <w:link w:val="FooterChar"/>
-    <w:uiPriority w:val="99"/>
-    <w:unhideWhenUsed/>
-    <w:rsid w:val="00FA1789"/>
-    <w:pPr>
-      <w:tabs>
-        <w:tab w:val="center" w:pos="4680"/>
-        <w:tab w:val="right" w:pos="9360"/>
-      </w:tabs>
-    </w:pPr>
-  </w:style>
-  <w:style w:type="character" w:customStyle="1" w:styleId="FooterChar">
-    <w:name w:val="Footer Char"/>
-    <w:basedOn w:val="DefaultParagraphFont"/>
-    <w:link w:val="Footer"/>
-    <w:uiPriority w:val="99"/>
-    <w:rsid w:val="00FA1789"/>
-    <w:rPr>
-      <w:rFonts w:ascii="Tahoma" w:hAnsi="Tahoma" w:cs="Arial"/>
-      <w:sz w:val="22"/>
-      <w:szCs w:val="20"/>
-      <w:lang w:val="en-GB"/>
-    </w:rPr>
-  </w:style>
-  <w:style w:type="character" w:customStyle="1" w:styleId="Heading2Char">
-    <w:name w:val="Heading 2 Char"/>
-    <w:basedOn w:val="DefaultParagraphFont"/>
-    <w:link w:val="Heading2"/>
-    <w:uiPriority w:val="9"/>
-    <w:rsid w:val="005B1B00"/>
-    <w:rPr>
-      <w:rFonts w:asciiTheme="majorHAnsi" w:eastAsiaTheme="majorEastAsia" w:hAnsiTheme="majorHAnsi" w:cstheme="majorBidi"/>
-      <w:color w:val="000000" w:themeColor="text1"/>
-      <w:sz w:val="26"/>
-      <w:szCs w:val="26"/>
-      <w:lang w:val="en-GB"/>
-    </w:rPr>
-  </w:style>
-  <w:style w:type="character" w:customStyle="1" w:styleId="Heading3Char">
-    <w:name w:val="Heading 3 Char"/>
-    <w:basedOn w:val="DefaultParagraphFont"/>
-    <w:link w:val="Heading3"/>
-    <w:uiPriority w:val="9"/>
-    <w:rsid w:val="005B1B00"/>
-    <w:rPr>
-      <w:rFonts w:asciiTheme="majorHAnsi" w:eastAsiaTheme="majorEastAsia" w:hAnsiTheme="majorHAnsi" w:cstheme="majorBidi"/>
-      <w:color w:val="000000" w:themeColor="text1"/>
-      <w:lang w:val="en-GB"/>
-    </w:rPr>
-  </w:style>
-  <w:style w:type="character" w:customStyle="1" w:styleId="Heading4Char">
-    <w:name w:val="Heading 4 Char"/>
-    <w:basedOn w:val="DefaultParagraphFont"/>
-    <w:link w:val="Heading4"/>
-    <w:uiPriority w:val="9"/>
-    <w:rsid w:val="005B1B00"/>
-    <w:rPr>
-      <w:rFonts w:asciiTheme="majorHAnsi" w:eastAsiaTheme="majorEastAsia" w:hAnsiTheme="majorHAnsi" w:cstheme="majorBidi"/>
-      <w:i/>
-      <w:iCs/>
-      <w:color w:val="000000" w:themeColor="text1"/>
-      <w:sz w:val="22"/>
-      <w:szCs w:val="20"/>
-      <w:lang w:val="en-GB"/>
-    </w:rPr>
-  </w:style>
-  <w:style w:type="character" w:customStyle="1" w:styleId="Heading5Char">
-    <w:name w:val="Heading 5 Char"/>
-    <w:basedOn w:val="DefaultParagraphFont"/>
-    <w:link w:val="Heading5"/>
-    <w:uiPriority w:val="9"/>
-    <w:rsid w:val="005B1B00"/>
-    <w:rPr>
-      <w:rFonts w:asciiTheme="majorHAnsi" w:eastAsiaTheme="majorEastAsia" w:hAnsiTheme="majorHAnsi" w:cstheme="majorBidi"/>
-      <w:color w:val="000000" w:themeColor="text1"/>
-      <w:sz w:val="22"/>
-      <w:szCs w:val="20"/>
-      <w:lang w:val="en-GB"/>
-    </w:rPr>
-  </w:style>
-  <w:style w:type="character" w:customStyle="1" w:styleId="Heading6Char">
-    <w:name w:val="Heading 6 Char"/>
-    <w:basedOn w:val="DefaultParagraphFont"/>
-    <w:link w:val="Heading6"/>
-    <w:uiPriority w:val="9"/>
-    <w:rsid w:val="005B1B00"/>
-    <w:rPr>
-      <w:rFonts w:asciiTheme="majorHAnsi" w:eastAsiaTheme="majorEastAsia" w:hAnsiTheme="majorHAnsi" w:cstheme="majorBidi"/>
-      <w:color w:val="000000" w:themeColor="text1"/>
-      <w:sz w:val="22"/>
-      <w:szCs w:val="20"/>
-      <w:lang w:val="en-GB"/>
-    </w:rPr>
-  </w:style>
-  <w:style w:type="character" w:customStyle="1" w:styleId="Heading7Char">
-    <w:name w:val="Heading 7 Char"/>
-    <w:basedOn w:val="DefaultParagraphFont"/>
-    <w:link w:val="Heading7"/>
-    <w:uiPriority w:val="9"/>
-    <w:rsid w:val="005B1B00"/>
-    <w:rPr>
-      <w:rFonts w:asciiTheme="majorHAnsi" w:eastAsiaTheme="majorEastAsia" w:hAnsiTheme="majorHAnsi" w:cstheme="majorBidi"/>
-      <w:i/>
-      <w:iCs/>
-      <w:color w:val="000000" w:themeColor="text1"/>
-      <w:sz w:val="22"/>
-      <w:szCs w:val="20"/>
-      <w:lang w:val="en-GB"/>
-    </w:rPr>
-  </w:style>
-  <w:style w:type="character" w:customStyle="1" w:styleId="Heading8Char">
-    <w:name w:val="Heading 8 Char"/>
-    <w:basedOn w:val="DefaultParagraphFont"/>
-    <w:link w:val="Heading8"/>
-    <w:uiPriority w:val="9"/>
-    <w:rsid w:val="005B1B00"/>
-    <w:rPr>
-      <w:rFonts w:asciiTheme="majorHAnsi" w:eastAsiaTheme="majorEastAsia" w:hAnsiTheme="majorHAnsi" w:cstheme="majorBidi"/>
-      <w:color w:val="272727" w:themeColor="text1" w:themeTint="D8"/>
-      <w:sz w:val="21"/>
-      <w:szCs w:val="21"/>
-      <w:lang w:val="en-GB"/>
-    </w:rPr>
-  </w:style>
-  <w:style w:type="character" w:styleId="IntenseEmphasis">
-    <w:name w:val="Intense Emphasis"/>
-    <w:basedOn w:val="DefaultParagraphFont"/>
-    <w:uiPriority w:val="21"/>
-    <w:qFormat/>
-    <w:rsid w:val="005B1B00"/>
-    <w:rPr>
-      <w:i/>
-      <w:iCs/>
-      <w:color w:val="000000" w:themeColor="text1"/>
-    </w:rPr>
-  </w:style>
-  <w:style w:type="paragraph" w:styleId="IntenseQuote">
-    <w:name w:val="Intense Quote"/>
-    <w:basedOn w:val="Normal"/>
-    <w:next w:val="Normal"/>
-    <w:link w:val="IntenseQuoteChar"/>
-    <w:uiPriority w:val="30"/>
-    <w:qFormat/>
-    <w:rsid w:val="005B1B00"/>
-    <w:pPr>
-      <w:pBdr>
-        <w:top w:val="single" w:sz="4" w:space="10" w:color="000000" w:themeColor="text1"/>
-        <w:bottom w:val="single" w:sz="4" w:space="10" w:color="000000" w:themeColor="text1"/>
-      </w:pBdr>
-      <w:spacing w:before="360" w:after="360"/>
-      <w:ind w:left="864" w:right="864"/>
-      <w:jc w:val="center"/>
-    </w:pPr>
-    <w:rPr>
-      <w:i/>
-      <w:iCs/>
-      <w:color w:val="000000" w:themeColor="text1"/>
-    </w:rPr>
-  </w:style>
-  <w:style w:type="character" w:customStyle="1" w:styleId="IntenseQuoteChar">
-    <w:name w:val="Intense Quote Char"/>
-    <w:basedOn w:val="DefaultParagraphFont"/>
-    <w:link w:val="IntenseQuote"/>
-    <w:uiPriority w:val="30"/>
-    <w:rsid w:val="005B1B00"/>
-    <w:rPr>
-      <w:rFonts w:ascii="Tahoma" w:hAnsi="Tahoma" w:cs="Arial"/>
-      <w:i/>
-      <w:iCs/>
-      <w:color w:val="000000" w:themeColor="text1"/>
-      <w:sz w:val="22"/>
-      <w:szCs w:val="20"/>
-      <w:lang w:val="en-GB"/>
-    </w:rPr>
-  </w:style>
-  <w:style w:type="character" w:styleId="IntenseReference">
-    <w:name w:val="Intense Reference"/>
-    <w:basedOn w:val="DefaultParagraphFont"/>
-    <w:uiPriority w:val="32"/>
-    <w:qFormat/>
-    <w:rsid w:val="005B1B00"/>
-    <w:rPr>
-      <w:b/>
-      <w:bCs/>
-      <w:smallCaps/>
-      <w:color w:val="000000" w:themeColor="text1"/>
-      <w:spacing w:val="5"/>
-    </w:rPr>
-  </w:style>
-  <w:style w:type="character" w:styleId="SubtleEmphasis">
-    <w:name w:val="Subtle Emphasis"/>
-    <w:basedOn w:val="DefaultParagraphFont"/>
-    <w:uiPriority w:val="19"/>
-    <w:qFormat/>
-    <w:rsid w:val="005B1B00"/>
-    <w:rPr>
-      <w:i/>
-      <w:iCs/>
-      <w:color w:val="404040" w:themeColor="text1" w:themeTint="BF"/>
-    </w:rPr>
-  </w:style>
-  <w:style w:type="character" w:styleId="SubtleReference">
-    <w:name w:val="Subtle Reference"/>
-    <w:basedOn w:val="DefaultParagraphFont"/>
-    <w:uiPriority w:val="31"/>
-    <w:qFormat/>
-    <w:rsid w:val="005417D4"/>
-    <w:rPr>
-      <w:smallCaps/>
-    </w:rPr>
-  </w:style>
-  <w:style w:type="paragraph" w:styleId="NoSpacing">
-    <w:name w:val="No Spacing"/>
-    <w:uiPriority w:val="1"/>
-    <w:qFormat/>
-    <w:rsid w:val="0071435A"/>
-    <w:rPr>
-      <w:rFonts w:ascii="Tahoma" w:hAnsi="Tahoma" w:cs="Arial"/>
-      <w:sz w:val="22"/>
-      <w:szCs w:val="20"/>
-      <w:lang w:val="en-GB"/>
-    </w:rPr>
-  </w:style>
-  <w:style w:type="character" w:styleId="Hyperlink">
-    <w:name w:val="Hyperlink"/>
-    <w:basedOn w:val="DefaultParagraphFont"/>
-    <w:uiPriority w:val="99"/>
-    <w:unhideWhenUsed/>
-    <w:rsid w:val="004C6E38"/>
-    <w:rPr>
-      <w:color w:val="0563C1" w:themeColor="hyperlink"/>
-      <w:u w:val="single"/>
-    </w:rPr>
-  </w:style>
-  <w:style w:type="paragraph" w:styleId="ListParagraph">
-    <w:name w:val="List Paragraph"/>
-    <w:basedOn w:val="Normal"/>
-    <w:uiPriority w:val="34"/>
-    <w:qFormat/>
-    <w:rsid w:val="004C6E38"/>
-    <w:pPr>
-      <w:ind w:left="720"/>
-      <w:contextualSpacing/>
-    </w:pPr>
-  </w:style>
   <w:style w:type="table" w:styleId="TableGrid">
     <w:name w:val="Table Grid"/>
     <w:basedOn w:val="TableNormal"/>
     <w:uiPriority w:val="39"/>
-    <w:rsid w:val="004B74CE"/>
+    <w:rsid w:val="004b74ce"/>
     <w:tblPr>
       <w:tblBorders>
-        <w:top w:val="single" w:sz="4" w:space="0" w:color="auto"/>
-        <w:left w:val="single" w:sz="4" w:space="0" w:color="auto"/>
-        <w:bottom w:val="single" w:sz="4" w:space="0" w:color="auto"/>
-        <w:right w:val="single" w:sz="4" w:space="0" w:color="auto"/>
-        <w:insideH w:val="single" w:sz="4" w:space="0" w:color="auto"/>
-        <w:insideV w:val="single" w:sz="4" w:space="0" w:color="auto"/>
+        <w:top w:val="single" w:color="auto" w:sz="4" w:space="0"/>
+        <w:left w:val="single" w:color="auto" w:sz="4" w:space="0"/>
+        <w:bottom w:val="single" w:color="auto" w:sz="4" w:space="0"/>
+        <w:right w:val="single" w:color="auto" w:sz="4" w:space="0"/>
+        <w:insideH w:val="single" w:color="auto" w:sz="4" w:space="0"/>
+        <w:insideV w:val="single" w:color="auto" w:sz="4" w:space="0"/>
       </w:tblBorders>
     </w:tblPr>
-  </w:style>
-  <w:style w:type="character" w:customStyle="1" w:styleId="normaltextrun">
-    <w:name w:val="normaltextrun"/>
-    <w:basedOn w:val="DefaultParagraphFont"/>
-    <w:rsid w:val="00867B1D"/>
-  </w:style>
-  <w:style w:type="character" w:customStyle="1" w:styleId="eop">
-    <w:name w:val="eop"/>
-    <w:basedOn w:val="DefaultParagraphFont"/>
-    <w:rsid w:val="00867B1D"/>
-  </w:style>
-  <w:style w:type="paragraph" w:styleId="BalloonText">
-    <w:name w:val="Balloon Text"/>
-    <w:basedOn w:val="Normal"/>
-    <w:link w:val="BalloonTextChar"/>
-    <w:uiPriority w:val="99"/>
-    <w:semiHidden/>
-    <w:unhideWhenUsed/>
-    <w:rsid w:val="00D369C7"/>
-    <w:rPr>
-      <w:rFonts w:ascii="Segoe UI" w:hAnsi="Segoe UI" w:cs="Segoe UI"/>
-      <w:sz w:val="18"/>
-      <w:szCs w:val="18"/>
-    </w:rPr>
-  </w:style>
-  <w:style w:type="character" w:customStyle="1" w:styleId="BalloonTextChar">
-    <w:name w:val="Balloon Text Char"/>
-    <w:basedOn w:val="DefaultParagraphFont"/>
-    <w:link w:val="BalloonText"/>
-    <w:uiPriority w:val="99"/>
-    <w:semiHidden/>
-    <w:rsid w:val="00D369C7"/>
-    <w:rPr>
-      <w:rFonts w:ascii="Segoe UI" w:hAnsi="Segoe UI" w:cs="Segoe UI"/>
-      <w:sz w:val="18"/>
-      <w:szCs w:val="18"/>
-      <w:lang w:val="en-GB"/>
-    </w:rPr>
   </w:style>
   <w:style w:type="table" w:styleId="TableGridLight">
     <w:name w:val="Grid Table Light"/>
@@ -2371,18 +2250,18 @@
     <w:uiPriority w:val="40"/>
     <w:rsid w:val="00523110"/>
     <w:rPr>
+      <w:lang w:val="en-GB"/>
       <w:sz w:val="22"/>
       <w:szCs w:val="22"/>
-      <w:lang w:val="en-GB"/>
     </w:rPr>
     <w:tblPr>
       <w:tblBorders>
-        <w:top w:val="single" w:sz="4" w:space="0" w:color="BFBFBF" w:themeColor="background1" w:themeShade="BF"/>
-        <w:left w:val="single" w:sz="4" w:space="0" w:color="BFBFBF" w:themeColor="background1" w:themeShade="BF"/>
-        <w:bottom w:val="single" w:sz="4" w:space="0" w:color="BFBFBF" w:themeColor="background1" w:themeShade="BF"/>
-        <w:right w:val="single" w:sz="4" w:space="0" w:color="BFBFBF" w:themeColor="background1" w:themeShade="BF"/>
-        <w:insideH w:val="single" w:sz="4" w:space="0" w:color="BFBFBF" w:themeColor="background1" w:themeShade="BF"/>
-        <w:insideV w:val="single" w:sz="4" w:space="0" w:color="BFBFBF" w:themeColor="background1" w:themeShade="BF"/>
+        <w:top w:val="single" w:color="BFBFBF" w:themeColor="background1" w:sz="4" w:space="0"/>
+        <w:left w:val="single" w:color="BFBFBF" w:themeColor="background1" w:sz="4" w:space="0"/>
+        <w:bottom w:val="single" w:color="BFBFBF" w:themeColor="background1" w:sz="4" w:space="0"/>
+        <w:right w:val="single" w:color="BFBFBF" w:themeColor="background1" w:sz="4" w:space="0"/>
+        <w:insideH w:val="single" w:color="BFBFBF" w:themeColor="background1" w:sz="4" w:space="0"/>
+        <w:insideV w:val="single" w:color="BFBFBF" w:themeColor="background1" w:sz="4" w:space="0"/>
       </w:tblBorders>
     </w:tblPr>
   </w:style>
@@ -3275,21 +3154,6 @@
 </file>
 
 <file path=customXml/item1.xml><?xml version="1.0" encoding="utf-8"?>
-<p:properties xmlns:p="http://schemas.microsoft.com/office/2006/metadata/properties" xmlns:xsi="http://www.w3.org/2001/XMLSchema-instance" xmlns:pc="http://schemas.microsoft.com/office/infopath/2007/PartnerControls">
-  <documentManagement/>
-</p:properties>
-</file>
-
-<file path=customXml/item2.xml><?xml version="1.0" encoding="utf-8"?>
-<?mso-contentType ?>
-<FormTemplates xmlns="http://schemas.microsoft.com/sharepoint/v3/contenttype/forms">
-  <Display>DocumentLibraryForm</Display>
-  <Edit>DocumentLibraryForm</Edit>
-  <New>DocumentLibraryForm</New>
-</FormTemplates>
-</file>
-
-<file path=customXml/item3.xml><?xml version="1.0" encoding="utf-8"?>
 <ct:contentTypeSchema xmlns:ct="http://schemas.microsoft.com/office/2006/metadata/contentType" xmlns:ma="http://schemas.microsoft.com/office/2006/metadata/properties/metaAttributes" ct:_="" ma:_="" ma:contentTypeName="Document" ma:contentTypeID="0x010100ED6B127F95D78B4CB677E27EFE37E7B7" ma:contentTypeVersion="13" ma:contentTypeDescription="Create a new document." ma:contentTypeScope="" ma:versionID="79687e287f07cad1e52e9cd4e9b3383d">
   <xsd:schema xmlns:xsd="http://www.w3.org/2001/XMLSchema" xmlns:xs="http://www.w3.org/2001/XMLSchema" xmlns:p="http://schemas.microsoft.com/office/2006/metadata/properties" xmlns:ns3="240b3955-8cc9-4392-8107-495a57c1346f" xmlns:ns4="bb204d78-c05f-4584-a962-1690a08aa024" targetNamespace="http://schemas.microsoft.com/office/2006/metadata/properties" ma:root="true" ma:fieldsID="a9fc744c318a509c57077c32db8dd2b2" ns3:_="" ns4:_="">
     <xsd:import namespace="240b3955-8cc9-4392-8107-495a57c1346f"/>
@@ -3512,28 +3376,26 @@
 </ct:contentTypeSchema>
 </file>
 
+<file path=customXml/item2.xml><?xml version="1.0" encoding="utf-8"?>
+<?mso-contentType ?>
+<FormTemplates xmlns="http://schemas.microsoft.com/sharepoint/v3/contenttype/forms">
+  <Display>DocumentLibraryForm</Display>
+  <Edit>DocumentLibraryForm</Edit>
+  <New>DocumentLibraryForm</New>
+</FormTemplates>
+</file>
+
+<file path=customXml/item3.xml><?xml version="1.0" encoding="utf-8"?>
+<p:properties xmlns:p="http://schemas.microsoft.com/office/2006/metadata/properties" xmlns:xsi="http://www.w3.org/2001/XMLSchema-instance" xmlns:pc="http://schemas.microsoft.com/office/infopath/2007/PartnerControls">
+  <documentManagement/>
+</p:properties>
+</file>
+
 <file path=customXml/item4.xml><?xml version="1.0" encoding="utf-8"?>
 <b:Sources xmlns:b="http://schemas.openxmlformats.org/officeDocument/2006/bibliography" xmlns="http://schemas.openxmlformats.org/officeDocument/2006/bibliography" SelectedStyle="\APASixthEditionOfficeOnline.xsl" StyleName="APA" Version="6"/>
 </file>
 
 <file path=customXml/itemProps1.xml><?xml version="1.0" encoding="utf-8"?>
-<ds:datastoreItem xmlns:ds="http://schemas.openxmlformats.org/officeDocument/2006/customXml" ds:itemID="{91ADBECA-9856-4729-99AB-8090231F27B5}">
-  <ds:schemaRefs>
-    <ds:schemaRef ds:uri="http://schemas.microsoft.com/office/2006/metadata/properties"/>
-    <ds:schemaRef ds:uri="http://schemas.microsoft.com/office/infopath/2007/PartnerControls"/>
-  </ds:schemaRefs>
-</ds:datastoreItem>
-</file>
-
-<file path=customXml/itemProps2.xml><?xml version="1.0" encoding="utf-8"?>
-<ds:datastoreItem xmlns:ds="http://schemas.openxmlformats.org/officeDocument/2006/customXml" ds:itemID="{1F982EBD-982A-412F-BD98-26DA4018DD99}">
-  <ds:schemaRefs>
-    <ds:schemaRef ds:uri="http://schemas.microsoft.com/sharepoint/v3/contenttype/forms"/>
-  </ds:schemaRefs>
-</ds:datastoreItem>
-</file>
-
-<file path=customXml/itemProps3.xml><?xml version="1.0" encoding="utf-8"?>
 <ds:datastoreItem xmlns:ds="http://schemas.openxmlformats.org/officeDocument/2006/customXml" ds:itemID="{0633EAA6-6329-46DB-99FF-86B1D49F32F9}">
   <ds:schemaRefs>
     <ds:schemaRef ds:uri="http://schemas.microsoft.com/office/2006/metadata/contentType"/>
@@ -3552,6 +3414,23 @@
 </ds:datastoreItem>
 </file>
 
+<file path=customXml/itemProps2.xml><?xml version="1.0" encoding="utf-8"?>
+<ds:datastoreItem xmlns:ds="http://schemas.openxmlformats.org/officeDocument/2006/customXml" ds:itemID="{1F982EBD-982A-412F-BD98-26DA4018DD99}">
+  <ds:schemaRefs>
+    <ds:schemaRef ds:uri="http://schemas.microsoft.com/sharepoint/v3/contenttype/forms"/>
+  </ds:schemaRefs>
+</ds:datastoreItem>
+</file>
+
+<file path=customXml/itemProps3.xml><?xml version="1.0" encoding="utf-8"?>
+<ds:datastoreItem xmlns:ds="http://schemas.openxmlformats.org/officeDocument/2006/customXml" ds:itemID="{91ADBECA-9856-4729-99AB-8090231F27B5}">
+  <ds:schemaRefs>
+    <ds:schemaRef ds:uri="http://schemas.microsoft.com/office/2006/metadata/properties"/>
+    <ds:schemaRef ds:uri="http://schemas.microsoft.com/office/infopath/2007/PartnerControls"/>
+  </ds:schemaRefs>
+</ds:datastoreItem>
+</file>
+
 <file path=customXml/itemProps4.xml><?xml version="1.0" encoding="utf-8"?>
 <ds:datastoreItem xmlns:ds="http://schemas.openxmlformats.org/officeDocument/2006/customXml" ds:itemID="{FF1B6C23-F01B-4580-8460-AF240A3B2DBF}">
   <ds:schemaRefs>

</xml_diff>